<commit_message>
added few more dps
</commit_message>
<xml_diff>
--- a/Notes/dp-example/Patterns 1.docx
+++ b/Notes/dp-example/Patterns 1.docx
@@ -29821,8 +29821,6 @@
           <w:shd w:val="clear" w:color="auto" w:fill="FFFFFF"/>
         </w:rPr>
       </w:pPr>
-      <w:bookmarkStart w:id="0" w:name="_GoBack"/>
-      <w:bookmarkEnd w:id="0"/>
       <w:r>
         <w:rPr>
           <w:rFonts w:ascii="Calibri" w:hAnsi="Calibri"/>
@@ -32887,6 +32885,2842 @@
           <w:shd w:val="clear" w:color="auto" w:fill="FFFFFF"/>
         </w:rPr>
       </w:pPr>
+    </w:p>
+    <w:p/>
+    <w:p/>
+    <w:p/>
+    <w:p>
+      <w:pPr>
+        <w:rPr>
+          <w:rFonts w:ascii="Calibri" w:hAnsi="Calibri" w:cs="Arial"/>
+          <w:color w:val="000000"/>
+          <w:sz w:val="20"/>
+          <w:szCs w:val="20"/>
+          <w:shd w:val="clear" w:color="auto" w:fill="FFFFFF"/>
+        </w:rPr>
+      </w:pPr>
+      <w:r>
+        <w:rPr>
+          <w:rFonts w:ascii="Calibri" w:hAnsi="Calibri"/>
+          <w:b/>
+          <w:bCs/>
+          <w:color w:val="000000"/>
+          <w:sz w:val="20"/>
+          <w:szCs w:val="20"/>
+        </w:rPr>
+        <w:lastRenderedPageBreak/>
+        <w:t>State</w:t>
+      </w:r>
+      <w:r>
+        <w:rPr>
+          <w:rFonts w:ascii="Calibri" w:hAnsi="Calibri"/>
+          <w:b/>
+          <w:bCs/>
+          <w:color w:val="000000"/>
+          <w:sz w:val="20"/>
+          <w:szCs w:val="20"/>
+        </w:rPr>
+        <w:t xml:space="preserve"> pattern</w:t>
+      </w:r>
+      <w:r>
+        <w:rPr>
+          <w:rFonts w:ascii="Calibri" w:hAnsi="Calibri"/>
+          <w:b/>
+          <w:bCs/>
+          <w:color w:val="000000"/>
+          <w:sz w:val="20"/>
+          <w:szCs w:val="20"/>
+        </w:rPr>
+        <w:t xml:space="preserve">, </w:t>
+      </w:r>
+      <w:r>
+        <w:rPr>
+          <w:rFonts w:ascii="Calibri" w:hAnsi="Calibri" w:cs="Arial"/>
+          <w:color w:val="000000"/>
+          <w:sz w:val="20"/>
+          <w:szCs w:val="20"/>
+          <w:shd w:val="clear" w:color="auto" w:fill="FFFFFF"/>
+        </w:rPr>
+        <w:t>we create objects which represent various states and a context object whose behavior varies as its state object changes.</w:t>
+      </w:r>
+    </w:p>
+    <w:p>
+      <w:pPr>
+        <w:autoSpaceDE w:val="0"/>
+        <w:autoSpaceDN w:val="0"/>
+        <w:adjustRightInd w:val="0"/>
+        <w:spacing w:after="0" w:line="240" w:lineRule="auto"/>
+        <w:rPr>
+          <w:rFonts w:ascii="Consolas" w:hAnsi="Consolas" w:cs="Consolas"/>
+          <w:sz w:val="20"/>
+          <w:szCs w:val="20"/>
+          <w:lang w:val="en-IN"/>
+        </w:rPr>
+      </w:pPr>
+      <w:r>
+        <w:rPr>
+          <w:rFonts w:ascii="Consolas" w:hAnsi="Consolas" w:cs="Consolas"/>
+          <w:b/>
+          <w:bCs/>
+          <w:color w:val="7F0055"/>
+          <w:sz w:val="20"/>
+          <w:szCs w:val="20"/>
+          <w:lang w:val="en-IN"/>
+        </w:rPr>
+        <w:t>public</w:t>
+      </w:r>
+      <w:r>
+        <w:rPr>
+          <w:rFonts w:ascii="Consolas" w:hAnsi="Consolas" w:cs="Consolas"/>
+          <w:color w:val="000000"/>
+          <w:sz w:val="20"/>
+          <w:szCs w:val="20"/>
+          <w:lang w:val="en-IN"/>
+        </w:rPr>
+        <w:t xml:space="preserve"> </w:t>
+      </w:r>
+      <w:r>
+        <w:rPr>
+          <w:rFonts w:ascii="Consolas" w:hAnsi="Consolas" w:cs="Consolas"/>
+          <w:b/>
+          <w:bCs/>
+          <w:color w:val="7F0055"/>
+          <w:sz w:val="20"/>
+          <w:szCs w:val="20"/>
+          <w:lang w:val="en-IN"/>
+        </w:rPr>
+        <w:t>interface</w:t>
+      </w:r>
+      <w:r>
+        <w:rPr>
+          <w:rFonts w:ascii="Consolas" w:hAnsi="Consolas" w:cs="Consolas"/>
+          <w:color w:val="000000"/>
+          <w:sz w:val="20"/>
+          <w:szCs w:val="20"/>
+          <w:lang w:val="en-IN"/>
+        </w:rPr>
+        <w:t xml:space="preserve"> State {</w:t>
+      </w:r>
+    </w:p>
+    <w:p>
+      <w:pPr>
+        <w:autoSpaceDE w:val="0"/>
+        <w:autoSpaceDN w:val="0"/>
+        <w:adjustRightInd w:val="0"/>
+        <w:spacing w:after="0" w:line="240" w:lineRule="auto"/>
+        <w:rPr>
+          <w:rFonts w:ascii="Consolas" w:hAnsi="Consolas" w:cs="Consolas"/>
+          <w:sz w:val="20"/>
+          <w:szCs w:val="20"/>
+          <w:lang w:val="en-IN"/>
+        </w:rPr>
+      </w:pPr>
+      <w:r>
+        <w:rPr>
+          <w:rFonts w:ascii="Consolas" w:hAnsi="Consolas" w:cs="Consolas"/>
+          <w:color w:val="000000"/>
+          <w:sz w:val="20"/>
+          <w:szCs w:val="20"/>
+          <w:lang w:val="en-IN"/>
+        </w:rPr>
+        <w:tab/>
+      </w:r>
+      <w:r>
+        <w:rPr>
+          <w:rFonts w:ascii="Consolas" w:hAnsi="Consolas" w:cs="Consolas"/>
+          <w:b/>
+          <w:bCs/>
+          <w:color w:val="7F0055"/>
+          <w:sz w:val="20"/>
+          <w:szCs w:val="20"/>
+          <w:lang w:val="en-IN"/>
+        </w:rPr>
+        <w:t>public</w:t>
+      </w:r>
+      <w:r>
+        <w:rPr>
+          <w:rFonts w:ascii="Consolas" w:hAnsi="Consolas" w:cs="Consolas"/>
+          <w:color w:val="000000"/>
+          <w:sz w:val="20"/>
+          <w:szCs w:val="20"/>
+          <w:lang w:val="en-IN"/>
+        </w:rPr>
+        <w:t xml:space="preserve"> </w:t>
+      </w:r>
+      <w:r>
+        <w:rPr>
+          <w:rFonts w:ascii="Consolas" w:hAnsi="Consolas" w:cs="Consolas"/>
+          <w:b/>
+          <w:bCs/>
+          <w:color w:val="7F0055"/>
+          <w:sz w:val="20"/>
+          <w:szCs w:val="20"/>
+          <w:lang w:val="en-IN"/>
+        </w:rPr>
+        <w:t>void</w:t>
+      </w:r>
+      <w:r>
+        <w:rPr>
+          <w:rFonts w:ascii="Consolas" w:hAnsi="Consolas" w:cs="Consolas"/>
+          <w:color w:val="000000"/>
+          <w:sz w:val="20"/>
+          <w:szCs w:val="20"/>
+          <w:lang w:val="en-IN"/>
+        </w:rPr>
+        <w:t xml:space="preserve"> doAction(Context </w:t>
+      </w:r>
+      <w:r>
+        <w:rPr>
+          <w:rFonts w:ascii="Consolas" w:hAnsi="Consolas" w:cs="Consolas"/>
+          <w:color w:val="6A3E3E"/>
+          <w:sz w:val="20"/>
+          <w:szCs w:val="20"/>
+          <w:lang w:val="en-IN"/>
+        </w:rPr>
+        <w:t>context</w:t>
+      </w:r>
+      <w:r>
+        <w:rPr>
+          <w:rFonts w:ascii="Consolas" w:hAnsi="Consolas" w:cs="Consolas"/>
+          <w:color w:val="000000"/>
+          <w:sz w:val="20"/>
+          <w:szCs w:val="20"/>
+          <w:lang w:val="en-IN"/>
+        </w:rPr>
+        <w:t>);</w:t>
+      </w:r>
+    </w:p>
+    <w:p>
+      <w:pPr>
+        <w:rPr>
+          <w:rFonts w:ascii="Consolas" w:hAnsi="Consolas" w:cs="Consolas"/>
+          <w:color w:val="000000"/>
+          <w:sz w:val="20"/>
+          <w:szCs w:val="20"/>
+          <w:lang w:val="en-IN"/>
+        </w:rPr>
+      </w:pPr>
+      <w:r>
+        <w:rPr>
+          <w:rFonts w:ascii="Consolas" w:hAnsi="Consolas" w:cs="Consolas"/>
+          <w:color w:val="000000"/>
+          <w:sz w:val="20"/>
+          <w:szCs w:val="20"/>
+          <w:lang w:val="en-IN"/>
+        </w:rPr>
+        <w:t>}</w:t>
+      </w:r>
+    </w:p>
+    <w:p>
+      <w:pPr>
+        <w:autoSpaceDE w:val="0"/>
+        <w:autoSpaceDN w:val="0"/>
+        <w:adjustRightInd w:val="0"/>
+        <w:spacing w:after="0" w:line="240" w:lineRule="auto"/>
+        <w:rPr>
+          <w:rFonts w:ascii="Consolas" w:hAnsi="Consolas" w:cs="Consolas"/>
+          <w:sz w:val="20"/>
+          <w:szCs w:val="20"/>
+          <w:lang w:val="en-IN"/>
+        </w:rPr>
+      </w:pPr>
+      <w:r>
+        <w:rPr>
+          <w:rFonts w:ascii="Consolas" w:hAnsi="Consolas" w:cs="Consolas"/>
+          <w:b/>
+          <w:bCs/>
+          <w:color w:val="7F0055"/>
+          <w:sz w:val="20"/>
+          <w:szCs w:val="20"/>
+          <w:lang w:val="en-IN"/>
+        </w:rPr>
+        <w:t>public</w:t>
+      </w:r>
+      <w:r>
+        <w:rPr>
+          <w:rFonts w:ascii="Consolas" w:hAnsi="Consolas" w:cs="Consolas"/>
+          <w:color w:val="000000"/>
+          <w:sz w:val="20"/>
+          <w:szCs w:val="20"/>
+          <w:lang w:val="en-IN"/>
+        </w:rPr>
+        <w:t xml:space="preserve"> </w:t>
+      </w:r>
+      <w:r>
+        <w:rPr>
+          <w:rFonts w:ascii="Consolas" w:hAnsi="Consolas" w:cs="Consolas"/>
+          <w:b/>
+          <w:bCs/>
+          <w:color w:val="7F0055"/>
+          <w:sz w:val="20"/>
+          <w:szCs w:val="20"/>
+          <w:lang w:val="en-IN"/>
+        </w:rPr>
+        <w:t>class</w:t>
+      </w:r>
+      <w:r>
+        <w:rPr>
+          <w:rFonts w:ascii="Consolas" w:hAnsi="Consolas" w:cs="Consolas"/>
+          <w:color w:val="000000"/>
+          <w:sz w:val="20"/>
+          <w:szCs w:val="20"/>
+          <w:lang w:val="en-IN"/>
+        </w:rPr>
+        <w:t xml:space="preserve"> StartState </w:t>
+      </w:r>
+      <w:r>
+        <w:rPr>
+          <w:rFonts w:ascii="Consolas" w:hAnsi="Consolas" w:cs="Consolas"/>
+          <w:b/>
+          <w:bCs/>
+          <w:color w:val="7F0055"/>
+          <w:sz w:val="20"/>
+          <w:szCs w:val="20"/>
+          <w:lang w:val="en-IN"/>
+        </w:rPr>
+        <w:t>implements</w:t>
+      </w:r>
+      <w:r>
+        <w:rPr>
+          <w:rFonts w:ascii="Consolas" w:hAnsi="Consolas" w:cs="Consolas"/>
+          <w:color w:val="000000"/>
+          <w:sz w:val="20"/>
+          <w:szCs w:val="20"/>
+          <w:lang w:val="en-IN"/>
+        </w:rPr>
+        <w:t xml:space="preserve"> State {</w:t>
+      </w:r>
+    </w:p>
+    <w:p>
+      <w:pPr>
+        <w:autoSpaceDE w:val="0"/>
+        <w:autoSpaceDN w:val="0"/>
+        <w:adjustRightInd w:val="0"/>
+        <w:spacing w:after="0" w:line="240" w:lineRule="auto"/>
+        <w:rPr>
+          <w:rFonts w:ascii="Consolas" w:hAnsi="Consolas" w:cs="Consolas"/>
+          <w:sz w:val="20"/>
+          <w:szCs w:val="20"/>
+          <w:lang w:val="en-IN"/>
+        </w:rPr>
+      </w:pPr>
+    </w:p>
+    <w:p>
+      <w:pPr>
+        <w:autoSpaceDE w:val="0"/>
+        <w:autoSpaceDN w:val="0"/>
+        <w:adjustRightInd w:val="0"/>
+        <w:spacing w:after="0" w:line="240" w:lineRule="auto"/>
+        <w:rPr>
+          <w:rFonts w:ascii="Consolas" w:hAnsi="Consolas" w:cs="Consolas"/>
+          <w:sz w:val="20"/>
+          <w:szCs w:val="20"/>
+          <w:lang w:val="en-IN"/>
+        </w:rPr>
+      </w:pPr>
+      <w:r>
+        <w:rPr>
+          <w:rFonts w:ascii="Consolas" w:hAnsi="Consolas" w:cs="Consolas"/>
+          <w:color w:val="000000"/>
+          <w:sz w:val="20"/>
+          <w:szCs w:val="20"/>
+          <w:lang w:val="en-IN"/>
+        </w:rPr>
+        <w:tab/>
+      </w:r>
+      <w:r>
+        <w:rPr>
+          <w:rFonts w:ascii="Consolas" w:hAnsi="Consolas" w:cs="Consolas"/>
+          <w:b/>
+          <w:bCs/>
+          <w:color w:val="7F0055"/>
+          <w:sz w:val="20"/>
+          <w:szCs w:val="20"/>
+          <w:lang w:val="en-IN"/>
+        </w:rPr>
+        <w:t>public</w:t>
+      </w:r>
+      <w:r>
+        <w:rPr>
+          <w:rFonts w:ascii="Consolas" w:hAnsi="Consolas" w:cs="Consolas"/>
+          <w:color w:val="000000"/>
+          <w:sz w:val="20"/>
+          <w:szCs w:val="20"/>
+          <w:lang w:val="en-IN"/>
+        </w:rPr>
+        <w:t xml:space="preserve"> </w:t>
+      </w:r>
+      <w:r>
+        <w:rPr>
+          <w:rFonts w:ascii="Consolas" w:hAnsi="Consolas" w:cs="Consolas"/>
+          <w:b/>
+          <w:bCs/>
+          <w:color w:val="7F0055"/>
+          <w:sz w:val="20"/>
+          <w:szCs w:val="20"/>
+          <w:lang w:val="en-IN"/>
+        </w:rPr>
+        <w:t>void</w:t>
+      </w:r>
+      <w:r>
+        <w:rPr>
+          <w:rFonts w:ascii="Consolas" w:hAnsi="Consolas" w:cs="Consolas"/>
+          <w:color w:val="000000"/>
+          <w:sz w:val="20"/>
+          <w:szCs w:val="20"/>
+          <w:lang w:val="en-IN"/>
+        </w:rPr>
+        <w:t xml:space="preserve"> doAction(Context </w:t>
+      </w:r>
+      <w:r>
+        <w:rPr>
+          <w:rFonts w:ascii="Consolas" w:hAnsi="Consolas" w:cs="Consolas"/>
+          <w:color w:val="6A3E3E"/>
+          <w:sz w:val="20"/>
+          <w:szCs w:val="20"/>
+          <w:lang w:val="en-IN"/>
+        </w:rPr>
+        <w:t>context</w:t>
+      </w:r>
+      <w:r>
+        <w:rPr>
+          <w:rFonts w:ascii="Consolas" w:hAnsi="Consolas" w:cs="Consolas"/>
+          <w:color w:val="000000"/>
+          <w:sz w:val="20"/>
+          <w:szCs w:val="20"/>
+          <w:lang w:val="en-IN"/>
+        </w:rPr>
+        <w:t>) {</w:t>
+      </w:r>
+    </w:p>
+    <w:p>
+      <w:pPr>
+        <w:autoSpaceDE w:val="0"/>
+        <w:autoSpaceDN w:val="0"/>
+        <w:adjustRightInd w:val="0"/>
+        <w:spacing w:after="0" w:line="240" w:lineRule="auto"/>
+        <w:rPr>
+          <w:rFonts w:ascii="Consolas" w:hAnsi="Consolas" w:cs="Consolas"/>
+          <w:sz w:val="20"/>
+          <w:szCs w:val="20"/>
+          <w:lang w:val="en-IN"/>
+        </w:rPr>
+      </w:pPr>
+      <w:r>
+        <w:rPr>
+          <w:rFonts w:ascii="Consolas" w:hAnsi="Consolas" w:cs="Consolas"/>
+          <w:color w:val="000000"/>
+          <w:sz w:val="20"/>
+          <w:szCs w:val="20"/>
+          <w:lang w:val="en-IN"/>
+        </w:rPr>
+        <w:tab/>
+      </w:r>
+      <w:r>
+        <w:rPr>
+          <w:rFonts w:ascii="Consolas" w:hAnsi="Consolas" w:cs="Consolas"/>
+          <w:color w:val="000000"/>
+          <w:sz w:val="20"/>
+          <w:szCs w:val="20"/>
+          <w:lang w:val="en-IN"/>
+        </w:rPr>
+        <w:tab/>
+        <w:t>System.</w:t>
+      </w:r>
+      <w:r>
+        <w:rPr>
+          <w:rFonts w:ascii="Consolas" w:hAnsi="Consolas" w:cs="Consolas"/>
+          <w:b/>
+          <w:bCs/>
+          <w:i/>
+          <w:iCs/>
+          <w:color w:val="0000C0"/>
+          <w:sz w:val="20"/>
+          <w:szCs w:val="20"/>
+          <w:lang w:val="en-IN"/>
+        </w:rPr>
+        <w:t>out</w:t>
+      </w:r>
+      <w:r>
+        <w:rPr>
+          <w:rFonts w:ascii="Consolas" w:hAnsi="Consolas" w:cs="Consolas"/>
+          <w:color w:val="000000"/>
+          <w:sz w:val="20"/>
+          <w:szCs w:val="20"/>
+          <w:lang w:val="en-IN"/>
+        </w:rPr>
+        <w:t>.println(</w:t>
+      </w:r>
+      <w:r>
+        <w:rPr>
+          <w:rFonts w:ascii="Consolas" w:hAnsi="Consolas" w:cs="Consolas"/>
+          <w:color w:val="2A00FF"/>
+          <w:sz w:val="20"/>
+          <w:szCs w:val="20"/>
+          <w:lang w:val="en-IN"/>
+        </w:rPr>
+        <w:t>"Player is in start state"</w:t>
+      </w:r>
+      <w:r>
+        <w:rPr>
+          <w:rFonts w:ascii="Consolas" w:hAnsi="Consolas" w:cs="Consolas"/>
+          <w:color w:val="000000"/>
+          <w:sz w:val="20"/>
+          <w:szCs w:val="20"/>
+          <w:lang w:val="en-IN"/>
+        </w:rPr>
+        <w:t>);</w:t>
+      </w:r>
+    </w:p>
+    <w:p>
+      <w:pPr>
+        <w:autoSpaceDE w:val="0"/>
+        <w:autoSpaceDN w:val="0"/>
+        <w:adjustRightInd w:val="0"/>
+        <w:spacing w:after="0" w:line="240" w:lineRule="auto"/>
+        <w:rPr>
+          <w:rFonts w:ascii="Consolas" w:hAnsi="Consolas" w:cs="Consolas"/>
+          <w:sz w:val="20"/>
+          <w:szCs w:val="20"/>
+          <w:lang w:val="en-IN"/>
+        </w:rPr>
+      </w:pPr>
+      <w:r>
+        <w:rPr>
+          <w:rFonts w:ascii="Consolas" w:hAnsi="Consolas" w:cs="Consolas"/>
+          <w:color w:val="000000"/>
+          <w:sz w:val="20"/>
+          <w:szCs w:val="20"/>
+          <w:lang w:val="en-IN"/>
+        </w:rPr>
+        <w:tab/>
+      </w:r>
+      <w:r>
+        <w:rPr>
+          <w:rFonts w:ascii="Consolas" w:hAnsi="Consolas" w:cs="Consolas"/>
+          <w:color w:val="000000"/>
+          <w:sz w:val="20"/>
+          <w:szCs w:val="20"/>
+          <w:lang w:val="en-IN"/>
+        </w:rPr>
+        <w:tab/>
+      </w:r>
+      <w:r>
+        <w:rPr>
+          <w:rFonts w:ascii="Consolas" w:hAnsi="Consolas" w:cs="Consolas"/>
+          <w:color w:val="6A3E3E"/>
+          <w:sz w:val="20"/>
+          <w:szCs w:val="20"/>
+          <w:lang w:val="en-IN"/>
+        </w:rPr>
+        <w:t>context</w:t>
+      </w:r>
+      <w:r>
+        <w:rPr>
+          <w:rFonts w:ascii="Consolas" w:hAnsi="Consolas" w:cs="Consolas"/>
+          <w:color w:val="000000"/>
+          <w:sz w:val="20"/>
+          <w:szCs w:val="20"/>
+          <w:lang w:val="en-IN"/>
+        </w:rPr>
+        <w:t>.setState(</w:t>
+      </w:r>
+      <w:r>
+        <w:rPr>
+          <w:rFonts w:ascii="Consolas" w:hAnsi="Consolas" w:cs="Consolas"/>
+          <w:b/>
+          <w:bCs/>
+          <w:color w:val="7F0055"/>
+          <w:sz w:val="20"/>
+          <w:szCs w:val="20"/>
+          <w:lang w:val="en-IN"/>
+        </w:rPr>
+        <w:t>this</w:t>
+      </w:r>
+      <w:r>
+        <w:rPr>
+          <w:rFonts w:ascii="Consolas" w:hAnsi="Consolas" w:cs="Consolas"/>
+          <w:color w:val="000000"/>
+          <w:sz w:val="20"/>
+          <w:szCs w:val="20"/>
+          <w:lang w:val="en-IN"/>
+        </w:rPr>
+        <w:t>);</w:t>
+      </w:r>
+    </w:p>
+    <w:p>
+      <w:pPr>
+        <w:autoSpaceDE w:val="0"/>
+        <w:autoSpaceDN w:val="0"/>
+        <w:adjustRightInd w:val="0"/>
+        <w:spacing w:after="0" w:line="240" w:lineRule="auto"/>
+        <w:rPr>
+          <w:rFonts w:ascii="Consolas" w:hAnsi="Consolas" w:cs="Consolas"/>
+          <w:sz w:val="20"/>
+          <w:szCs w:val="20"/>
+          <w:lang w:val="en-IN"/>
+        </w:rPr>
+      </w:pPr>
+      <w:r>
+        <w:rPr>
+          <w:rFonts w:ascii="Consolas" w:hAnsi="Consolas" w:cs="Consolas"/>
+          <w:color w:val="000000"/>
+          <w:sz w:val="20"/>
+          <w:szCs w:val="20"/>
+          <w:lang w:val="en-IN"/>
+        </w:rPr>
+        <w:tab/>
+        <w:t>}</w:t>
+      </w:r>
+    </w:p>
+    <w:p>
+      <w:pPr>
+        <w:autoSpaceDE w:val="0"/>
+        <w:autoSpaceDN w:val="0"/>
+        <w:adjustRightInd w:val="0"/>
+        <w:spacing w:after="0" w:line="240" w:lineRule="auto"/>
+        <w:rPr>
+          <w:rFonts w:ascii="Consolas" w:hAnsi="Consolas" w:cs="Consolas"/>
+          <w:sz w:val="20"/>
+          <w:szCs w:val="20"/>
+          <w:lang w:val="en-IN"/>
+        </w:rPr>
+      </w:pPr>
+    </w:p>
+    <w:p>
+      <w:pPr>
+        <w:autoSpaceDE w:val="0"/>
+        <w:autoSpaceDN w:val="0"/>
+        <w:adjustRightInd w:val="0"/>
+        <w:spacing w:after="0" w:line="240" w:lineRule="auto"/>
+        <w:rPr>
+          <w:rFonts w:ascii="Consolas" w:hAnsi="Consolas" w:cs="Consolas"/>
+          <w:sz w:val="20"/>
+          <w:szCs w:val="20"/>
+          <w:lang w:val="en-IN"/>
+        </w:rPr>
+      </w:pPr>
+      <w:r>
+        <w:rPr>
+          <w:rFonts w:ascii="Consolas" w:hAnsi="Consolas" w:cs="Consolas"/>
+          <w:color w:val="000000"/>
+          <w:sz w:val="20"/>
+          <w:szCs w:val="20"/>
+          <w:lang w:val="en-IN"/>
+        </w:rPr>
+        <w:tab/>
+      </w:r>
+      <w:r>
+        <w:rPr>
+          <w:rFonts w:ascii="Consolas" w:hAnsi="Consolas" w:cs="Consolas"/>
+          <w:b/>
+          <w:bCs/>
+          <w:color w:val="7F0055"/>
+          <w:sz w:val="20"/>
+          <w:szCs w:val="20"/>
+          <w:lang w:val="en-IN"/>
+        </w:rPr>
+        <w:t>public</w:t>
+      </w:r>
+      <w:r>
+        <w:rPr>
+          <w:rFonts w:ascii="Consolas" w:hAnsi="Consolas" w:cs="Consolas"/>
+          <w:color w:val="000000"/>
+          <w:sz w:val="20"/>
+          <w:szCs w:val="20"/>
+          <w:lang w:val="en-IN"/>
+        </w:rPr>
+        <w:t xml:space="preserve"> String toString() {</w:t>
+      </w:r>
+    </w:p>
+    <w:p>
+      <w:pPr>
+        <w:autoSpaceDE w:val="0"/>
+        <w:autoSpaceDN w:val="0"/>
+        <w:adjustRightInd w:val="0"/>
+        <w:spacing w:after="0" w:line="240" w:lineRule="auto"/>
+        <w:rPr>
+          <w:rFonts w:ascii="Consolas" w:hAnsi="Consolas" w:cs="Consolas"/>
+          <w:sz w:val="20"/>
+          <w:szCs w:val="20"/>
+          <w:lang w:val="en-IN"/>
+        </w:rPr>
+      </w:pPr>
+      <w:r>
+        <w:rPr>
+          <w:rFonts w:ascii="Consolas" w:hAnsi="Consolas" w:cs="Consolas"/>
+          <w:color w:val="000000"/>
+          <w:sz w:val="20"/>
+          <w:szCs w:val="20"/>
+          <w:lang w:val="en-IN"/>
+        </w:rPr>
+        <w:tab/>
+      </w:r>
+      <w:r>
+        <w:rPr>
+          <w:rFonts w:ascii="Consolas" w:hAnsi="Consolas" w:cs="Consolas"/>
+          <w:color w:val="000000"/>
+          <w:sz w:val="20"/>
+          <w:szCs w:val="20"/>
+          <w:lang w:val="en-IN"/>
+        </w:rPr>
+        <w:tab/>
+      </w:r>
+      <w:r>
+        <w:rPr>
+          <w:rFonts w:ascii="Consolas" w:hAnsi="Consolas" w:cs="Consolas"/>
+          <w:b/>
+          <w:bCs/>
+          <w:color w:val="7F0055"/>
+          <w:sz w:val="20"/>
+          <w:szCs w:val="20"/>
+          <w:lang w:val="en-IN"/>
+        </w:rPr>
+        <w:t>return</w:t>
+      </w:r>
+      <w:r>
+        <w:rPr>
+          <w:rFonts w:ascii="Consolas" w:hAnsi="Consolas" w:cs="Consolas"/>
+          <w:color w:val="000000"/>
+          <w:sz w:val="20"/>
+          <w:szCs w:val="20"/>
+          <w:lang w:val="en-IN"/>
+        </w:rPr>
+        <w:t xml:space="preserve"> </w:t>
+      </w:r>
+      <w:r>
+        <w:rPr>
+          <w:rFonts w:ascii="Consolas" w:hAnsi="Consolas" w:cs="Consolas"/>
+          <w:color w:val="2A00FF"/>
+          <w:sz w:val="20"/>
+          <w:szCs w:val="20"/>
+          <w:lang w:val="en-IN"/>
+        </w:rPr>
+        <w:t>"Start State"</w:t>
+      </w:r>
+      <w:r>
+        <w:rPr>
+          <w:rFonts w:ascii="Consolas" w:hAnsi="Consolas" w:cs="Consolas"/>
+          <w:color w:val="000000"/>
+          <w:sz w:val="20"/>
+          <w:szCs w:val="20"/>
+          <w:lang w:val="en-IN"/>
+        </w:rPr>
+        <w:t>;</w:t>
+      </w:r>
+    </w:p>
+    <w:p>
+      <w:pPr>
+        <w:autoSpaceDE w:val="0"/>
+        <w:autoSpaceDN w:val="0"/>
+        <w:adjustRightInd w:val="0"/>
+        <w:spacing w:after="0" w:line="240" w:lineRule="auto"/>
+        <w:rPr>
+          <w:rFonts w:ascii="Consolas" w:hAnsi="Consolas" w:cs="Consolas"/>
+          <w:sz w:val="20"/>
+          <w:szCs w:val="20"/>
+          <w:lang w:val="en-IN"/>
+        </w:rPr>
+      </w:pPr>
+      <w:r>
+        <w:rPr>
+          <w:rFonts w:ascii="Consolas" w:hAnsi="Consolas" w:cs="Consolas"/>
+          <w:color w:val="000000"/>
+          <w:sz w:val="20"/>
+          <w:szCs w:val="20"/>
+          <w:lang w:val="en-IN"/>
+        </w:rPr>
+        <w:tab/>
+        <w:t>}</w:t>
+      </w:r>
+    </w:p>
+    <w:p>
+      <w:pPr>
+        <w:rPr>
+          <w:rFonts w:ascii="Consolas" w:hAnsi="Consolas" w:cs="Consolas"/>
+          <w:color w:val="000000"/>
+          <w:sz w:val="20"/>
+          <w:szCs w:val="20"/>
+          <w:lang w:val="en-IN"/>
+        </w:rPr>
+      </w:pPr>
+      <w:r>
+        <w:rPr>
+          <w:rFonts w:ascii="Consolas" w:hAnsi="Consolas" w:cs="Consolas"/>
+          <w:color w:val="000000"/>
+          <w:sz w:val="20"/>
+          <w:szCs w:val="20"/>
+          <w:lang w:val="en-IN"/>
+        </w:rPr>
+        <w:t>}</w:t>
+      </w:r>
+    </w:p>
+    <w:p>
+      <w:pPr>
+        <w:autoSpaceDE w:val="0"/>
+        <w:autoSpaceDN w:val="0"/>
+        <w:adjustRightInd w:val="0"/>
+        <w:spacing w:after="0" w:line="240" w:lineRule="auto"/>
+        <w:rPr>
+          <w:rFonts w:ascii="Consolas" w:hAnsi="Consolas" w:cs="Consolas"/>
+          <w:sz w:val="20"/>
+          <w:szCs w:val="20"/>
+          <w:lang w:val="en-IN"/>
+        </w:rPr>
+      </w:pPr>
+      <w:r>
+        <w:rPr>
+          <w:rFonts w:ascii="Consolas" w:hAnsi="Consolas" w:cs="Consolas"/>
+          <w:b/>
+          <w:bCs/>
+          <w:color w:val="7F0055"/>
+          <w:sz w:val="20"/>
+          <w:szCs w:val="20"/>
+          <w:lang w:val="en-IN"/>
+        </w:rPr>
+        <w:t>public</w:t>
+      </w:r>
+      <w:r>
+        <w:rPr>
+          <w:rFonts w:ascii="Consolas" w:hAnsi="Consolas" w:cs="Consolas"/>
+          <w:color w:val="000000"/>
+          <w:sz w:val="20"/>
+          <w:szCs w:val="20"/>
+          <w:lang w:val="en-IN"/>
+        </w:rPr>
+        <w:t xml:space="preserve"> </w:t>
+      </w:r>
+      <w:r>
+        <w:rPr>
+          <w:rFonts w:ascii="Consolas" w:hAnsi="Consolas" w:cs="Consolas"/>
+          <w:b/>
+          <w:bCs/>
+          <w:color w:val="7F0055"/>
+          <w:sz w:val="20"/>
+          <w:szCs w:val="20"/>
+          <w:lang w:val="en-IN"/>
+        </w:rPr>
+        <w:t>class</w:t>
+      </w:r>
+      <w:r>
+        <w:rPr>
+          <w:rFonts w:ascii="Consolas" w:hAnsi="Consolas" w:cs="Consolas"/>
+          <w:color w:val="000000"/>
+          <w:sz w:val="20"/>
+          <w:szCs w:val="20"/>
+          <w:lang w:val="en-IN"/>
+        </w:rPr>
+        <w:t xml:space="preserve"> StopState </w:t>
+      </w:r>
+      <w:r>
+        <w:rPr>
+          <w:rFonts w:ascii="Consolas" w:hAnsi="Consolas" w:cs="Consolas"/>
+          <w:b/>
+          <w:bCs/>
+          <w:color w:val="7F0055"/>
+          <w:sz w:val="20"/>
+          <w:szCs w:val="20"/>
+          <w:lang w:val="en-IN"/>
+        </w:rPr>
+        <w:t>implements</w:t>
+      </w:r>
+      <w:r>
+        <w:rPr>
+          <w:rFonts w:ascii="Consolas" w:hAnsi="Consolas" w:cs="Consolas"/>
+          <w:color w:val="000000"/>
+          <w:sz w:val="20"/>
+          <w:szCs w:val="20"/>
+          <w:lang w:val="en-IN"/>
+        </w:rPr>
+        <w:t xml:space="preserve"> State {</w:t>
+      </w:r>
+    </w:p>
+    <w:p>
+      <w:pPr>
+        <w:autoSpaceDE w:val="0"/>
+        <w:autoSpaceDN w:val="0"/>
+        <w:adjustRightInd w:val="0"/>
+        <w:spacing w:after="0" w:line="240" w:lineRule="auto"/>
+        <w:rPr>
+          <w:rFonts w:ascii="Consolas" w:hAnsi="Consolas" w:cs="Consolas"/>
+          <w:sz w:val="20"/>
+          <w:szCs w:val="20"/>
+          <w:lang w:val="en-IN"/>
+        </w:rPr>
+      </w:pPr>
+    </w:p>
+    <w:p>
+      <w:pPr>
+        <w:autoSpaceDE w:val="0"/>
+        <w:autoSpaceDN w:val="0"/>
+        <w:adjustRightInd w:val="0"/>
+        <w:spacing w:after="0" w:line="240" w:lineRule="auto"/>
+        <w:rPr>
+          <w:rFonts w:ascii="Consolas" w:hAnsi="Consolas" w:cs="Consolas"/>
+          <w:sz w:val="20"/>
+          <w:szCs w:val="20"/>
+          <w:lang w:val="en-IN"/>
+        </w:rPr>
+      </w:pPr>
+      <w:r>
+        <w:rPr>
+          <w:rFonts w:ascii="Consolas" w:hAnsi="Consolas" w:cs="Consolas"/>
+          <w:color w:val="000000"/>
+          <w:sz w:val="20"/>
+          <w:szCs w:val="20"/>
+          <w:lang w:val="en-IN"/>
+        </w:rPr>
+        <w:tab/>
+      </w:r>
+      <w:r>
+        <w:rPr>
+          <w:rFonts w:ascii="Consolas" w:hAnsi="Consolas" w:cs="Consolas"/>
+          <w:b/>
+          <w:bCs/>
+          <w:color w:val="7F0055"/>
+          <w:sz w:val="20"/>
+          <w:szCs w:val="20"/>
+          <w:lang w:val="en-IN"/>
+        </w:rPr>
+        <w:t>public</w:t>
+      </w:r>
+      <w:r>
+        <w:rPr>
+          <w:rFonts w:ascii="Consolas" w:hAnsi="Consolas" w:cs="Consolas"/>
+          <w:color w:val="000000"/>
+          <w:sz w:val="20"/>
+          <w:szCs w:val="20"/>
+          <w:lang w:val="en-IN"/>
+        </w:rPr>
+        <w:t xml:space="preserve"> </w:t>
+      </w:r>
+      <w:r>
+        <w:rPr>
+          <w:rFonts w:ascii="Consolas" w:hAnsi="Consolas" w:cs="Consolas"/>
+          <w:b/>
+          <w:bCs/>
+          <w:color w:val="7F0055"/>
+          <w:sz w:val="20"/>
+          <w:szCs w:val="20"/>
+          <w:lang w:val="en-IN"/>
+        </w:rPr>
+        <w:t>void</w:t>
+      </w:r>
+      <w:r>
+        <w:rPr>
+          <w:rFonts w:ascii="Consolas" w:hAnsi="Consolas" w:cs="Consolas"/>
+          <w:color w:val="000000"/>
+          <w:sz w:val="20"/>
+          <w:szCs w:val="20"/>
+          <w:lang w:val="en-IN"/>
+        </w:rPr>
+        <w:t xml:space="preserve"> doAction(Context </w:t>
+      </w:r>
+      <w:r>
+        <w:rPr>
+          <w:rFonts w:ascii="Consolas" w:hAnsi="Consolas" w:cs="Consolas"/>
+          <w:color w:val="6A3E3E"/>
+          <w:sz w:val="20"/>
+          <w:szCs w:val="20"/>
+          <w:lang w:val="en-IN"/>
+        </w:rPr>
+        <w:t>context</w:t>
+      </w:r>
+      <w:r>
+        <w:rPr>
+          <w:rFonts w:ascii="Consolas" w:hAnsi="Consolas" w:cs="Consolas"/>
+          <w:color w:val="000000"/>
+          <w:sz w:val="20"/>
+          <w:szCs w:val="20"/>
+          <w:lang w:val="en-IN"/>
+        </w:rPr>
+        <w:t>) {</w:t>
+      </w:r>
+    </w:p>
+    <w:p>
+      <w:pPr>
+        <w:autoSpaceDE w:val="0"/>
+        <w:autoSpaceDN w:val="0"/>
+        <w:adjustRightInd w:val="0"/>
+        <w:spacing w:after="0" w:line="240" w:lineRule="auto"/>
+        <w:rPr>
+          <w:rFonts w:ascii="Consolas" w:hAnsi="Consolas" w:cs="Consolas"/>
+          <w:sz w:val="20"/>
+          <w:szCs w:val="20"/>
+          <w:lang w:val="en-IN"/>
+        </w:rPr>
+      </w:pPr>
+      <w:r>
+        <w:rPr>
+          <w:rFonts w:ascii="Consolas" w:hAnsi="Consolas" w:cs="Consolas"/>
+          <w:color w:val="000000"/>
+          <w:sz w:val="20"/>
+          <w:szCs w:val="20"/>
+          <w:lang w:val="en-IN"/>
+        </w:rPr>
+        <w:tab/>
+      </w:r>
+      <w:r>
+        <w:rPr>
+          <w:rFonts w:ascii="Consolas" w:hAnsi="Consolas" w:cs="Consolas"/>
+          <w:color w:val="000000"/>
+          <w:sz w:val="20"/>
+          <w:szCs w:val="20"/>
+          <w:lang w:val="en-IN"/>
+        </w:rPr>
+        <w:tab/>
+        <w:t>System.</w:t>
+      </w:r>
+      <w:r>
+        <w:rPr>
+          <w:rFonts w:ascii="Consolas" w:hAnsi="Consolas" w:cs="Consolas"/>
+          <w:b/>
+          <w:bCs/>
+          <w:i/>
+          <w:iCs/>
+          <w:color w:val="0000C0"/>
+          <w:sz w:val="20"/>
+          <w:szCs w:val="20"/>
+          <w:lang w:val="en-IN"/>
+        </w:rPr>
+        <w:t>out</w:t>
+      </w:r>
+      <w:r>
+        <w:rPr>
+          <w:rFonts w:ascii="Consolas" w:hAnsi="Consolas" w:cs="Consolas"/>
+          <w:color w:val="000000"/>
+          <w:sz w:val="20"/>
+          <w:szCs w:val="20"/>
+          <w:lang w:val="en-IN"/>
+        </w:rPr>
+        <w:t>.println(</w:t>
+      </w:r>
+      <w:r>
+        <w:rPr>
+          <w:rFonts w:ascii="Consolas" w:hAnsi="Consolas" w:cs="Consolas"/>
+          <w:color w:val="2A00FF"/>
+          <w:sz w:val="20"/>
+          <w:szCs w:val="20"/>
+          <w:lang w:val="en-IN"/>
+        </w:rPr>
+        <w:t>"Player is in stop state"</w:t>
+      </w:r>
+      <w:r>
+        <w:rPr>
+          <w:rFonts w:ascii="Consolas" w:hAnsi="Consolas" w:cs="Consolas"/>
+          <w:color w:val="000000"/>
+          <w:sz w:val="20"/>
+          <w:szCs w:val="20"/>
+          <w:lang w:val="en-IN"/>
+        </w:rPr>
+        <w:t>);</w:t>
+      </w:r>
+    </w:p>
+    <w:p>
+      <w:pPr>
+        <w:autoSpaceDE w:val="0"/>
+        <w:autoSpaceDN w:val="0"/>
+        <w:adjustRightInd w:val="0"/>
+        <w:spacing w:after="0" w:line="240" w:lineRule="auto"/>
+        <w:rPr>
+          <w:rFonts w:ascii="Consolas" w:hAnsi="Consolas" w:cs="Consolas"/>
+          <w:sz w:val="20"/>
+          <w:szCs w:val="20"/>
+          <w:lang w:val="en-IN"/>
+        </w:rPr>
+      </w:pPr>
+      <w:r>
+        <w:rPr>
+          <w:rFonts w:ascii="Consolas" w:hAnsi="Consolas" w:cs="Consolas"/>
+          <w:color w:val="000000"/>
+          <w:sz w:val="20"/>
+          <w:szCs w:val="20"/>
+          <w:lang w:val="en-IN"/>
+        </w:rPr>
+        <w:tab/>
+      </w:r>
+      <w:r>
+        <w:rPr>
+          <w:rFonts w:ascii="Consolas" w:hAnsi="Consolas" w:cs="Consolas"/>
+          <w:color w:val="000000"/>
+          <w:sz w:val="20"/>
+          <w:szCs w:val="20"/>
+          <w:lang w:val="en-IN"/>
+        </w:rPr>
+        <w:tab/>
+      </w:r>
+      <w:r>
+        <w:rPr>
+          <w:rFonts w:ascii="Consolas" w:hAnsi="Consolas" w:cs="Consolas"/>
+          <w:color w:val="6A3E3E"/>
+          <w:sz w:val="20"/>
+          <w:szCs w:val="20"/>
+          <w:lang w:val="en-IN"/>
+        </w:rPr>
+        <w:t>context</w:t>
+      </w:r>
+      <w:r>
+        <w:rPr>
+          <w:rFonts w:ascii="Consolas" w:hAnsi="Consolas" w:cs="Consolas"/>
+          <w:color w:val="000000"/>
+          <w:sz w:val="20"/>
+          <w:szCs w:val="20"/>
+          <w:lang w:val="en-IN"/>
+        </w:rPr>
+        <w:t>.setState(</w:t>
+      </w:r>
+      <w:r>
+        <w:rPr>
+          <w:rFonts w:ascii="Consolas" w:hAnsi="Consolas" w:cs="Consolas"/>
+          <w:b/>
+          <w:bCs/>
+          <w:color w:val="7F0055"/>
+          <w:sz w:val="20"/>
+          <w:szCs w:val="20"/>
+          <w:lang w:val="en-IN"/>
+        </w:rPr>
+        <w:t>this</w:t>
+      </w:r>
+      <w:r>
+        <w:rPr>
+          <w:rFonts w:ascii="Consolas" w:hAnsi="Consolas" w:cs="Consolas"/>
+          <w:color w:val="000000"/>
+          <w:sz w:val="20"/>
+          <w:szCs w:val="20"/>
+          <w:lang w:val="en-IN"/>
+        </w:rPr>
+        <w:t>);</w:t>
+      </w:r>
+    </w:p>
+    <w:p>
+      <w:pPr>
+        <w:autoSpaceDE w:val="0"/>
+        <w:autoSpaceDN w:val="0"/>
+        <w:adjustRightInd w:val="0"/>
+        <w:spacing w:after="0" w:line="240" w:lineRule="auto"/>
+        <w:rPr>
+          <w:rFonts w:ascii="Consolas" w:hAnsi="Consolas" w:cs="Consolas"/>
+          <w:sz w:val="20"/>
+          <w:szCs w:val="20"/>
+          <w:lang w:val="en-IN"/>
+        </w:rPr>
+      </w:pPr>
+      <w:r>
+        <w:rPr>
+          <w:rFonts w:ascii="Consolas" w:hAnsi="Consolas" w:cs="Consolas"/>
+          <w:color w:val="000000"/>
+          <w:sz w:val="20"/>
+          <w:szCs w:val="20"/>
+          <w:lang w:val="en-IN"/>
+        </w:rPr>
+        <w:tab/>
+        <w:t>}</w:t>
+      </w:r>
+    </w:p>
+    <w:p>
+      <w:pPr>
+        <w:autoSpaceDE w:val="0"/>
+        <w:autoSpaceDN w:val="0"/>
+        <w:adjustRightInd w:val="0"/>
+        <w:spacing w:after="0" w:line="240" w:lineRule="auto"/>
+        <w:rPr>
+          <w:rFonts w:ascii="Consolas" w:hAnsi="Consolas" w:cs="Consolas"/>
+          <w:sz w:val="20"/>
+          <w:szCs w:val="20"/>
+          <w:lang w:val="en-IN"/>
+        </w:rPr>
+      </w:pPr>
+      <w:r>
+        <w:rPr>
+          <w:rFonts w:ascii="Consolas" w:hAnsi="Consolas" w:cs="Consolas"/>
+          <w:color w:val="000000"/>
+          <w:sz w:val="20"/>
+          <w:szCs w:val="20"/>
+          <w:lang w:val="en-IN"/>
+        </w:rPr>
+        <w:tab/>
+      </w:r>
+      <w:r>
+        <w:rPr>
+          <w:rFonts w:ascii="Consolas" w:hAnsi="Consolas" w:cs="Consolas"/>
+          <w:b/>
+          <w:bCs/>
+          <w:color w:val="7F0055"/>
+          <w:sz w:val="20"/>
+          <w:szCs w:val="20"/>
+          <w:lang w:val="en-IN"/>
+        </w:rPr>
+        <w:t>public</w:t>
+      </w:r>
+      <w:r>
+        <w:rPr>
+          <w:rFonts w:ascii="Consolas" w:hAnsi="Consolas" w:cs="Consolas"/>
+          <w:color w:val="000000"/>
+          <w:sz w:val="20"/>
+          <w:szCs w:val="20"/>
+          <w:lang w:val="en-IN"/>
+        </w:rPr>
+        <w:t xml:space="preserve"> String toString() {</w:t>
+      </w:r>
+    </w:p>
+    <w:p>
+      <w:pPr>
+        <w:autoSpaceDE w:val="0"/>
+        <w:autoSpaceDN w:val="0"/>
+        <w:adjustRightInd w:val="0"/>
+        <w:spacing w:after="0" w:line="240" w:lineRule="auto"/>
+        <w:rPr>
+          <w:rFonts w:ascii="Consolas" w:hAnsi="Consolas" w:cs="Consolas"/>
+          <w:sz w:val="20"/>
+          <w:szCs w:val="20"/>
+          <w:lang w:val="en-IN"/>
+        </w:rPr>
+      </w:pPr>
+      <w:r>
+        <w:rPr>
+          <w:rFonts w:ascii="Consolas" w:hAnsi="Consolas" w:cs="Consolas"/>
+          <w:color w:val="000000"/>
+          <w:sz w:val="20"/>
+          <w:szCs w:val="20"/>
+          <w:lang w:val="en-IN"/>
+        </w:rPr>
+        <w:tab/>
+      </w:r>
+      <w:r>
+        <w:rPr>
+          <w:rFonts w:ascii="Consolas" w:hAnsi="Consolas" w:cs="Consolas"/>
+          <w:color w:val="000000"/>
+          <w:sz w:val="20"/>
+          <w:szCs w:val="20"/>
+          <w:lang w:val="en-IN"/>
+        </w:rPr>
+        <w:tab/>
+      </w:r>
+      <w:r>
+        <w:rPr>
+          <w:rFonts w:ascii="Consolas" w:hAnsi="Consolas" w:cs="Consolas"/>
+          <w:b/>
+          <w:bCs/>
+          <w:color w:val="7F0055"/>
+          <w:sz w:val="20"/>
+          <w:szCs w:val="20"/>
+          <w:lang w:val="en-IN"/>
+        </w:rPr>
+        <w:t>return</w:t>
+      </w:r>
+      <w:r>
+        <w:rPr>
+          <w:rFonts w:ascii="Consolas" w:hAnsi="Consolas" w:cs="Consolas"/>
+          <w:color w:val="000000"/>
+          <w:sz w:val="20"/>
+          <w:szCs w:val="20"/>
+          <w:lang w:val="en-IN"/>
+        </w:rPr>
+        <w:t xml:space="preserve"> </w:t>
+      </w:r>
+      <w:r>
+        <w:rPr>
+          <w:rFonts w:ascii="Consolas" w:hAnsi="Consolas" w:cs="Consolas"/>
+          <w:color w:val="2A00FF"/>
+          <w:sz w:val="20"/>
+          <w:szCs w:val="20"/>
+          <w:lang w:val="en-IN"/>
+        </w:rPr>
+        <w:t>"Stop State"</w:t>
+      </w:r>
+      <w:r>
+        <w:rPr>
+          <w:rFonts w:ascii="Consolas" w:hAnsi="Consolas" w:cs="Consolas"/>
+          <w:color w:val="000000"/>
+          <w:sz w:val="20"/>
+          <w:szCs w:val="20"/>
+          <w:lang w:val="en-IN"/>
+        </w:rPr>
+        <w:t>;</w:t>
+      </w:r>
+    </w:p>
+    <w:p>
+      <w:pPr>
+        <w:autoSpaceDE w:val="0"/>
+        <w:autoSpaceDN w:val="0"/>
+        <w:adjustRightInd w:val="0"/>
+        <w:spacing w:after="0" w:line="240" w:lineRule="auto"/>
+        <w:rPr>
+          <w:rFonts w:ascii="Consolas" w:hAnsi="Consolas" w:cs="Consolas"/>
+          <w:sz w:val="20"/>
+          <w:szCs w:val="20"/>
+          <w:lang w:val="en-IN"/>
+        </w:rPr>
+      </w:pPr>
+      <w:r>
+        <w:rPr>
+          <w:rFonts w:ascii="Consolas" w:hAnsi="Consolas" w:cs="Consolas"/>
+          <w:color w:val="000000"/>
+          <w:sz w:val="20"/>
+          <w:szCs w:val="20"/>
+          <w:lang w:val="en-IN"/>
+        </w:rPr>
+        <w:tab/>
+        <w:t>}</w:t>
+      </w:r>
+    </w:p>
+    <w:p>
+      <w:pPr>
+        <w:autoSpaceDE w:val="0"/>
+        <w:autoSpaceDN w:val="0"/>
+        <w:adjustRightInd w:val="0"/>
+        <w:spacing w:after="0" w:line="240" w:lineRule="auto"/>
+        <w:rPr>
+          <w:rFonts w:ascii="Consolas" w:hAnsi="Consolas" w:cs="Consolas"/>
+          <w:sz w:val="20"/>
+          <w:szCs w:val="20"/>
+          <w:lang w:val="en-IN"/>
+        </w:rPr>
+      </w:pPr>
+      <w:r>
+        <w:rPr>
+          <w:rFonts w:ascii="Consolas" w:hAnsi="Consolas" w:cs="Consolas"/>
+          <w:color w:val="000000"/>
+          <w:sz w:val="20"/>
+          <w:szCs w:val="20"/>
+          <w:lang w:val="en-IN"/>
+        </w:rPr>
+        <w:t>}</w:t>
+      </w:r>
+    </w:p>
+    <w:p/>
+    <w:p>
+      <w:pPr>
+        <w:autoSpaceDE w:val="0"/>
+        <w:autoSpaceDN w:val="0"/>
+        <w:adjustRightInd w:val="0"/>
+        <w:spacing w:after="0" w:line="240" w:lineRule="auto"/>
+        <w:rPr>
+          <w:rFonts w:ascii="Consolas" w:hAnsi="Consolas" w:cs="Consolas"/>
+          <w:sz w:val="20"/>
+          <w:szCs w:val="20"/>
+          <w:lang w:val="en-IN"/>
+        </w:rPr>
+      </w:pPr>
+      <w:r>
+        <w:rPr>
+          <w:rFonts w:ascii="Consolas" w:hAnsi="Consolas" w:cs="Consolas"/>
+          <w:b/>
+          <w:bCs/>
+          <w:color w:val="7F0055"/>
+          <w:sz w:val="20"/>
+          <w:szCs w:val="20"/>
+          <w:lang w:val="en-IN"/>
+        </w:rPr>
+        <w:t>public</w:t>
+      </w:r>
+      <w:r>
+        <w:rPr>
+          <w:rFonts w:ascii="Consolas" w:hAnsi="Consolas" w:cs="Consolas"/>
+          <w:color w:val="000000"/>
+          <w:sz w:val="20"/>
+          <w:szCs w:val="20"/>
+          <w:lang w:val="en-IN"/>
+        </w:rPr>
+        <w:t xml:space="preserve"> </w:t>
+      </w:r>
+      <w:r>
+        <w:rPr>
+          <w:rFonts w:ascii="Consolas" w:hAnsi="Consolas" w:cs="Consolas"/>
+          <w:b/>
+          <w:bCs/>
+          <w:color w:val="7F0055"/>
+          <w:sz w:val="20"/>
+          <w:szCs w:val="20"/>
+          <w:lang w:val="en-IN"/>
+        </w:rPr>
+        <w:t>class</w:t>
+      </w:r>
+      <w:r>
+        <w:rPr>
+          <w:rFonts w:ascii="Consolas" w:hAnsi="Consolas" w:cs="Consolas"/>
+          <w:color w:val="000000"/>
+          <w:sz w:val="20"/>
+          <w:szCs w:val="20"/>
+          <w:lang w:val="en-IN"/>
+        </w:rPr>
+        <w:t xml:space="preserve"> Context {</w:t>
+      </w:r>
+    </w:p>
+    <w:p>
+      <w:pPr>
+        <w:autoSpaceDE w:val="0"/>
+        <w:autoSpaceDN w:val="0"/>
+        <w:adjustRightInd w:val="0"/>
+        <w:spacing w:after="0" w:line="240" w:lineRule="auto"/>
+        <w:rPr>
+          <w:rFonts w:ascii="Consolas" w:hAnsi="Consolas" w:cs="Consolas"/>
+          <w:sz w:val="20"/>
+          <w:szCs w:val="20"/>
+          <w:lang w:val="en-IN"/>
+        </w:rPr>
+      </w:pPr>
+      <w:r>
+        <w:rPr>
+          <w:rFonts w:ascii="Consolas" w:hAnsi="Consolas" w:cs="Consolas"/>
+          <w:color w:val="000000"/>
+          <w:sz w:val="20"/>
+          <w:szCs w:val="20"/>
+          <w:lang w:val="en-IN"/>
+        </w:rPr>
+        <w:tab/>
+      </w:r>
+      <w:r>
+        <w:rPr>
+          <w:rFonts w:ascii="Consolas" w:hAnsi="Consolas" w:cs="Consolas"/>
+          <w:b/>
+          <w:bCs/>
+          <w:color w:val="7F0055"/>
+          <w:sz w:val="20"/>
+          <w:szCs w:val="20"/>
+          <w:lang w:val="en-IN"/>
+        </w:rPr>
+        <w:t>private</w:t>
+      </w:r>
+      <w:r>
+        <w:rPr>
+          <w:rFonts w:ascii="Consolas" w:hAnsi="Consolas" w:cs="Consolas"/>
+          <w:color w:val="000000"/>
+          <w:sz w:val="20"/>
+          <w:szCs w:val="20"/>
+          <w:lang w:val="en-IN"/>
+        </w:rPr>
+        <w:t xml:space="preserve"> State </w:t>
+      </w:r>
+      <w:r>
+        <w:rPr>
+          <w:rFonts w:ascii="Consolas" w:hAnsi="Consolas" w:cs="Consolas"/>
+          <w:color w:val="0000C0"/>
+          <w:sz w:val="20"/>
+          <w:szCs w:val="20"/>
+          <w:lang w:val="en-IN"/>
+        </w:rPr>
+        <w:t>state</w:t>
+      </w:r>
+      <w:r>
+        <w:rPr>
+          <w:rFonts w:ascii="Consolas" w:hAnsi="Consolas" w:cs="Consolas"/>
+          <w:color w:val="000000"/>
+          <w:sz w:val="20"/>
+          <w:szCs w:val="20"/>
+          <w:lang w:val="en-IN"/>
+        </w:rPr>
+        <w:t>;</w:t>
+      </w:r>
+    </w:p>
+    <w:p>
+      <w:pPr>
+        <w:autoSpaceDE w:val="0"/>
+        <w:autoSpaceDN w:val="0"/>
+        <w:adjustRightInd w:val="0"/>
+        <w:spacing w:after="0" w:line="240" w:lineRule="auto"/>
+        <w:rPr>
+          <w:rFonts w:ascii="Consolas" w:hAnsi="Consolas" w:cs="Consolas"/>
+          <w:sz w:val="20"/>
+          <w:szCs w:val="20"/>
+          <w:lang w:val="en-IN"/>
+        </w:rPr>
+      </w:pPr>
+    </w:p>
+    <w:p>
+      <w:pPr>
+        <w:autoSpaceDE w:val="0"/>
+        <w:autoSpaceDN w:val="0"/>
+        <w:adjustRightInd w:val="0"/>
+        <w:spacing w:after="0" w:line="240" w:lineRule="auto"/>
+        <w:rPr>
+          <w:rFonts w:ascii="Consolas" w:hAnsi="Consolas" w:cs="Consolas"/>
+          <w:sz w:val="20"/>
+          <w:szCs w:val="20"/>
+          <w:lang w:val="en-IN"/>
+        </w:rPr>
+      </w:pPr>
+      <w:r>
+        <w:rPr>
+          <w:rFonts w:ascii="Consolas" w:hAnsi="Consolas" w:cs="Consolas"/>
+          <w:color w:val="000000"/>
+          <w:sz w:val="20"/>
+          <w:szCs w:val="20"/>
+          <w:lang w:val="en-IN"/>
+        </w:rPr>
+        <w:tab/>
+      </w:r>
+      <w:r>
+        <w:rPr>
+          <w:rFonts w:ascii="Consolas" w:hAnsi="Consolas" w:cs="Consolas"/>
+          <w:b/>
+          <w:bCs/>
+          <w:color w:val="7F0055"/>
+          <w:sz w:val="20"/>
+          <w:szCs w:val="20"/>
+          <w:lang w:val="en-IN"/>
+        </w:rPr>
+        <w:t>public</w:t>
+      </w:r>
+      <w:r>
+        <w:rPr>
+          <w:rFonts w:ascii="Consolas" w:hAnsi="Consolas" w:cs="Consolas"/>
+          <w:color w:val="000000"/>
+          <w:sz w:val="20"/>
+          <w:szCs w:val="20"/>
+          <w:lang w:val="en-IN"/>
+        </w:rPr>
+        <w:t xml:space="preserve"> Context() {</w:t>
+      </w:r>
+    </w:p>
+    <w:p>
+      <w:pPr>
+        <w:autoSpaceDE w:val="0"/>
+        <w:autoSpaceDN w:val="0"/>
+        <w:adjustRightInd w:val="0"/>
+        <w:spacing w:after="0" w:line="240" w:lineRule="auto"/>
+        <w:rPr>
+          <w:rFonts w:ascii="Consolas" w:hAnsi="Consolas" w:cs="Consolas"/>
+          <w:sz w:val="20"/>
+          <w:szCs w:val="20"/>
+          <w:lang w:val="en-IN"/>
+        </w:rPr>
+      </w:pPr>
+      <w:r>
+        <w:rPr>
+          <w:rFonts w:ascii="Consolas" w:hAnsi="Consolas" w:cs="Consolas"/>
+          <w:color w:val="000000"/>
+          <w:sz w:val="20"/>
+          <w:szCs w:val="20"/>
+          <w:lang w:val="en-IN"/>
+        </w:rPr>
+        <w:tab/>
+      </w:r>
+      <w:r>
+        <w:rPr>
+          <w:rFonts w:ascii="Consolas" w:hAnsi="Consolas" w:cs="Consolas"/>
+          <w:color w:val="000000"/>
+          <w:sz w:val="20"/>
+          <w:szCs w:val="20"/>
+          <w:lang w:val="en-IN"/>
+        </w:rPr>
+        <w:tab/>
+      </w:r>
+      <w:r>
+        <w:rPr>
+          <w:rFonts w:ascii="Consolas" w:hAnsi="Consolas" w:cs="Consolas"/>
+          <w:color w:val="0000C0"/>
+          <w:sz w:val="20"/>
+          <w:szCs w:val="20"/>
+          <w:lang w:val="en-IN"/>
+        </w:rPr>
+        <w:t>state</w:t>
+      </w:r>
+      <w:r>
+        <w:rPr>
+          <w:rFonts w:ascii="Consolas" w:hAnsi="Consolas" w:cs="Consolas"/>
+          <w:color w:val="000000"/>
+          <w:sz w:val="20"/>
+          <w:szCs w:val="20"/>
+          <w:lang w:val="en-IN"/>
+        </w:rPr>
+        <w:t xml:space="preserve"> = </w:t>
+      </w:r>
+      <w:r>
+        <w:rPr>
+          <w:rFonts w:ascii="Consolas" w:hAnsi="Consolas" w:cs="Consolas"/>
+          <w:b/>
+          <w:bCs/>
+          <w:color w:val="7F0055"/>
+          <w:sz w:val="20"/>
+          <w:szCs w:val="20"/>
+          <w:lang w:val="en-IN"/>
+        </w:rPr>
+        <w:t>null</w:t>
+      </w:r>
+      <w:r>
+        <w:rPr>
+          <w:rFonts w:ascii="Consolas" w:hAnsi="Consolas" w:cs="Consolas"/>
+          <w:color w:val="000000"/>
+          <w:sz w:val="20"/>
+          <w:szCs w:val="20"/>
+          <w:lang w:val="en-IN"/>
+        </w:rPr>
+        <w:t>;</w:t>
+      </w:r>
+    </w:p>
+    <w:p>
+      <w:pPr>
+        <w:autoSpaceDE w:val="0"/>
+        <w:autoSpaceDN w:val="0"/>
+        <w:adjustRightInd w:val="0"/>
+        <w:spacing w:after="0" w:line="240" w:lineRule="auto"/>
+        <w:rPr>
+          <w:rFonts w:ascii="Consolas" w:hAnsi="Consolas" w:cs="Consolas"/>
+          <w:sz w:val="20"/>
+          <w:szCs w:val="20"/>
+          <w:lang w:val="en-IN"/>
+        </w:rPr>
+      </w:pPr>
+      <w:r>
+        <w:rPr>
+          <w:rFonts w:ascii="Consolas" w:hAnsi="Consolas" w:cs="Consolas"/>
+          <w:color w:val="000000"/>
+          <w:sz w:val="20"/>
+          <w:szCs w:val="20"/>
+          <w:lang w:val="en-IN"/>
+        </w:rPr>
+        <w:tab/>
+        <w:t>}</w:t>
+      </w:r>
+    </w:p>
+    <w:p>
+      <w:pPr>
+        <w:autoSpaceDE w:val="0"/>
+        <w:autoSpaceDN w:val="0"/>
+        <w:adjustRightInd w:val="0"/>
+        <w:spacing w:after="0" w:line="240" w:lineRule="auto"/>
+        <w:rPr>
+          <w:rFonts w:ascii="Consolas" w:hAnsi="Consolas" w:cs="Consolas"/>
+          <w:sz w:val="20"/>
+          <w:szCs w:val="20"/>
+          <w:lang w:val="en-IN"/>
+        </w:rPr>
+      </w:pPr>
+    </w:p>
+    <w:p>
+      <w:pPr>
+        <w:autoSpaceDE w:val="0"/>
+        <w:autoSpaceDN w:val="0"/>
+        <w:adjustRightInd w:val="0"/>
+        <w:spacing w:after="0" w:line="240" w:lineRule="auto"/>
+        <w:rPr>
+          <w:rFonts w:ascii="Consolas" w:hAnsi="Consolas" w:cs="Consolas"/>
+          <w:sz w:val="20"/>
+          <w:szCs w:val="20"/>
+          <w:lang w:val="en-IN"/>
+        </w:rPr>
+      </w:pPr>
+      <w:r>
+        <w:rPr>
+          <w:rFonts w:ascii="Consolas" w:hAnsi="Consolas" w:cs="Consolas"/>
+          <w:color w:val="000000"/>
+          <w:sz w:val="20"/>
+          <w:szCs w:val="20"/>
+          <w:lang w:val="en-IN"/>
+        </w:rPr>
+        <w:tab/>
+      </w:r>
+      <w:r>
+        <w:rPr>
+          <w:rFonts w:ascii="Consolas" w:hAnsi="Consolas" w:cs="Consolas"/>
+          <w:b/>
+          <w:bCs/>
+          <w:color w:val="7F0055"/>
+          <w:sz w:val="20"/>
+          <w:szCs w:val="20"/>
+          <w:lang w:val="en-IN"/>
+        </w:rPr>
+        <w:t>public</w:t>
+      </w:r>
+      <w:r>
+        <w:rPr>
+          <w:rFonts w:ascii="Consolas" w:hAnsi="Consolas" w:cs="Consolas"/>
+          <w:color w:val="000000"/>
+          <w:sz w:val="20"/>
+          <w:szCs w:val="20"/>
+          <w:lang w:val="en-IN"/>
+        </w:rPr>
+        <w:t xml:space="preserve"> </w:t>
+      </w:r>
+      <w:r>
+        <w:rPr>
+          <w:rFonts w:ascii="Consolas" w:hAnsi="Consolas" w:cs="Consolas"/>
+          <w:b/>
+          <w:bCs/>
+          <w:color w:val="7F0055"/>
+          <w:sz w:val="20"/>
+          <w:szCs w:val="20"/>
+          <w:lang w:val="en-IN"/>
+        </w:rPr>
+        <w:t>void</w:t>
+      </w:r>
+      <w:r>
+        <w:rPr>
+          <w:rFonts w:ascii="Consolas" w:hAnsi="Consolas" w:cs="Consolas"/>
+          <w:color w:val="000000"/>
+          <w:sz w:val="20"/>
+          <w:szCs w:val="20"/>
+          <w:lang w:val="en-IN"/>
+        </w:rPr>
+        <w:t xml:space="preserve"> setState(State </w:t>
+      </w:r>
+      <w:r>
+        <w:rPr>
+          <w:rFonts w:ascii="Consolas" w:hAnsi="Consolas" w:cs="Consolas"/>
+          <w:color w:val="6A3E3E"/>
+          <w:sz w:val="20"/>
+          <w:szCs w:val="20"/>
+          <w:lang w:val="en-IN"/>
+        </w:rPr>
+        <w:t>state</w:t>
+      </w:r>
+      <w:r>
+        <w:rPr>
+          <w:rFonts w:ascii="Consolas" w:hAnsi="Consolas" w:cs="Consolas"/>
+          <w:color w:val="000000"/>
+          <w:sz w:val="20"/>
+          <w:szCs w:val="20"/>
+          <w:lang w:val="en-IN"/>
+        </w:rPr>
+        <w:t>) {</w:t>
+      </w:r>
+    </w:p>
+    <w:p>
+      <w:pPr>
+        <w:autoSpaceDE w:val="0"/>
+        <w:autoSpaceDN w:val="0"/>
+        <w:adjustRightInd w:val="0"/>
+        <w:spacing w:after="0" w:line="240" w:lineRule="auto"/>
+        <w:rPr>
+          <w:rFonts w:ascii="Consolas" w:hAnsi="Consolas" w:cs="Consolas"/>
+          <w:sz w:val="20"/>
+          <w:szCs w:val="20"/>
+          <w:lang w:val="en-IN"/>
+        </w:rPr>
+      </w:pPr>
+      <w:r>
+        <w:rPr>
+          <w:rFonts w:ascii="Consolas" w:hAnsi="Consolas" w:cs="Consolas"/>
+          <w:color w:val="000000"/>
+          <w:sz w:val="20"/>
+          <w:szCs w:val="20"/>
+          <w:lang w:val="en-IN"/>
+        </w:rPr>
+        <w:tab/>
+      </w:r>
+      <w:r>
+        <w:rPr>
+          <w:rFonts w:ascii="Consolas" w:hAnsi="Consolas" w:cs="Consolas"/>
+          <w:color w:val="000000"/>
+          <w:sz w:val="20"/>
+          <w:szCs w:val="20"/>
+          <w:lang w:val="en-IN"/>
+        </w:rPr>
+        <w:tab/>
+      </w:r>
+      <w:r>
+        <w:rPr>
+          <w:rFonts w:ascii="Consolas" w:hAnsi="Consolas" w:cs="Consolas"/>
+          <w:b/>
+          <w:bCs/>
+          <w:color w:val="7F0055"/>
+          <w:sz w:val="20"/>
+          <w:szCs w:val="20"/>
+          <w:lang w:val="en-IN"/>
+        </w:rPr>
+        <w:t>this</w:t>
+      </w:r>
+      <w:r>
+        <w:rPr>
+          <w:rFonts w:ascii="Consolas" w:hAnsi="Consolas" w:cs="Consolas"/>
+          <w:color w:val="000000"/>
+          <w:sz w:val="20"/>
+          <w:szCs w:val="20"/>
+          <w:lang w:val="en-IN"/>
+        </w:rPr>
+        <w:t>.</w:t>
+      </w:r>
+      <w:r>
+        <w:rPr>
+          <w:rFonts w:ascii="Consolas" w:hAnsi="Consolas" w:cs="Consolas"/>
+          <w:color w:val="0000C0"/>
+          <w:sz w:val="20"/>
+          <w:szCs w:val="20"/>
+          <w:lang w:val="en-IN"/>
+        </w:rPr>
+        <w:t>state</w:t>
+      </w:r>
+      <w:r>
+        <w:rPr>
+          <w:rFonts w:ascii="Consolas" w:hAnsi="Consolas" w:cs="Consolas"/>
+          <w:color w:val="000000"/>
+          <w:sz w:val="20"/>
+          <w:szCs w:val="20"/>
+          <w:lang w:val="en-IN"/>
+        </w:rPr>
+        <w:t xml:space="preserve"> = </w:t>
+      </w:r>
+      <w:r>
+        <w:rPr>
+          <w:rFonts w:ascii="Consolas" w:hAnsi="Consolas" w:cs="Consolas"/>
+          <w:color w:val="6A3E3E"/>
+          <w:sz w:val="20"/>
+          <w:szCs w:val="20"/>
+          <w:lang w:val="en-IN"/>
+        </w:rPr>
+        <w:t>state</w:t>
+      </w:r>
+      <w:r>
+        <w:rPr>
+          <w:rFonts w:ascii="Consolas" w:hAnsi="Consolas" w:cs="Consolas"/>
+          <w:color w:val="000000"/>
+          <w:sz w:val="20"/>
+          <w:szCs w:val="20"/>
+          <w:lang w:val="en-IN"/>
+        </w:rPr>
+        <w:t>;</w:t>
+      </w:r>
+    </w:p>
+    <w:p>
+      <w:pPr>
+        <w:autoSpaceDE w:val="0"/>
+        <w:autoSpaceDN w:val="0"/>
+        <w:adjustRightInd w:val="0"/>
+        <w:spacing w:after="0" w:line="240" w:lineRule="auto"/>
+        <w:rPr>
+          <w:rFonts w:ascii="Consolas" w:hAnsi="Consolas" w:cs="Consolas"/>
+          <w:sz w:val="20"/>
+          <w:szCs w:val="20"/>
+          <w:lang w:val="en-IN"/>
+        </w:rPr>
+      </w:pPr>
+      <w:r>
+        <w:rPr>
+          <w:rFonts w:ascii="Consolas" w:hAnsi="Consolas" w:cs="Consolas"/>
+          <w:color w:val="000000"/>
+          <w:sz w:val="20"/>
+          <w:szCs w:val="20"/>
+          <w:lang w:val="en-IN"/>
+        </w:rPr>
+        <w:tab/>
+        <w:t>}</w:t>
+      </w:r>
+    </w:p>
+    <w:p>
+      <w:pPr>
+        <w:autoSpaceDE w:val="0"/>
+        <w:autoSpaceDN w:val="0"/>
+        <w:adjustRightInd w:val="0"/>
+        <w:spacing w:after="0" w:line="240" w:lineRule="auto"/>
+        <w:rPr>
+          <w:rFonts w:ascii="Consolas" w:hAnsi="Consolas" w:cs="Consolas"/>
+          <w:sz w:val="20"/>
+          <w:szCs w:val="20"/>
+          <w:lang w:val="en-IN"/>
+        </w:rPr>
+      </w:pPr>
+    </w:p>
+    <w:p>
+      <w:pPr>
+        <w:autoSpaceDE w:val="0"/>
+        <w:autoSpaceDN w:val="0"/>
+        <w:adjustRightInd w:val="0"/>
+        <w:spacing w:after="0" w:line="240" w:lineRule="auto"/>
+        <w:rPr>
+          <w:rFonts w:ascii="Consolas" w:hAnsi="Consolas" w:cs="Consolas"/>
+          <w:sz w:val="20"/>
+          <w:szCs w:val="20"/>
+          <w:lang w:val="en-IN"/>
+        </w:rPr>
+      </w:pPr>
+      <w:r>
+        <w:rPr>
+          <w:rFonts w:ascii="Consolas" w:hAnsi="Consolas" w:cs="Consolas"/>
+          <w:color w:val="000000"/>
+          <w:sz w:val="20"/>
+          <w:szCs w:val="20"/>
+          <w:lang w:val="en-IN"/>
+        </w:rPr>
+        <w:tab/>
+      </w:r>
+      <w:r>
+        <w:rPr>
+          <w:rFonts w:ascii="Consolas" w:hAnsi="Consolas" w:cs="Consolas"/>
+          <w:b/>
+          <w:bCs/>
+          <w:color w:val="7F0055"/>
+          <w:sz w:val="20"/>
+          <w:szCs w:val="20"/>
+          <w:lang w:val="en-IN"/>
+        </w:rPr>
+        <w:t>public</w:t>
+      </w:r>
+      <w:r>
+        <w:rPr>
+          <w:rFonts w:ascii="Consolas" w:hAnsi="Consolas" w:cs="Consolas"/>
+          <w:color w:val="000000"/>
+          <w:sz w:val="20"/>
+          <w:szCs w:val="20"/>
+          <w:lang w:val="en-IN"/>
+        </w:rPr>
+        <w:t xml:space="preserve"> State getState() {</w:t>
+      </w:r>
+    </w:p>
+    <w:p>
+      <w:pPr>
+        <w:autoSpaceDE w:val="0"/>
+        <w:autoSpaceDN w:val="0"/>
+        <w:adjustRightInd w:val="0"/>
+        <w:spacing w:after="0" w:line="240" w:lineRule="auto"/>
+        <w:rPr>
+          <w:rFonts w:ascii="Consolas" w:hAnsi="Consolas" w:cs="Consolas"/>
+          <w:sz w:val="20"/>
+          <w:szCs w:val="20"/>
+          <w:lang w:val="en-IN"/>
+        </w:rPr>
+      </w:pPr>
+      <w:r>
+        <w:rPr>
+          <w:rFonts w:ascii="Consolas" w:hAnsi="Consolas" w:cs="Consolas"/>
+          <w:color w:val="000000"/>
+          <w:sz w:val="20"/>
+          <w:szCs w:val="20"/>
+          <w:lang w:val="en-IN"/>
+        </w:rPr>
+        <w:tab/>
+      </w:r>
+      <w:r>
+        <w:rPr>
+          <w:rFonts w:ascii="Consolas" w:hAnsi="Consolas" w:cs="Consolas"/>
+          <w:color w:val="000000"/>
+          <w:sz w:val="20"/>
+          <w:szCs w:val="20"/>
+          <w:lang w:val="en-IN"/>
+        </w:rPr>
+        <w:tab/>
+      </w:r>
+      <w:r>
+        <w:rPr>
+          <w:rFonts w:ascii="Consolas" w:hAnsi="Consolas" w:cs="Consolas"/>
+          <w:b/>
+          <w:bCs/>
+          <w:color w:val="7F0055"/>
+          <w:sz w:val="20"/>
+          <w:szCs w:val="20"/>
+          <w:lang w:val="en-IN"/>
+        </w:rPr>
+        <w:t>return</w:t>
+      </w:r>
+      <w:r>
+        <w:rPr>
+          <w:rFonts w:ascii="Consolas" w:hAnsi="Consolas" w:cs="Consolas"/>
+          <w:color w:val="000000"/>
+          <w:sz w:val="20"/>
+          <w:szCs w:val="20"/>
+          <w:lang w:val="en-IN"/>
+        </w:rPr>
+        <w:t xml:space="preserve"> </w:t>
+      </w:r>
+      <w:r>
+        <w:rPr>
+          <w:rFonts w:ascii="Consolas" w:hAnsi="Consolas" w:cs="Consolas"/>
+          <w:color w:val="0000C0"/>
+          <w:sz w:val="20"/>
+          <w:szCs w:val="20"/>
+          <w:lang w:val="en-IN"/>
+        </w:rPr>
+        <w:t>state</w:t>
+      </w:r>
+      <w:r>
+        <w:rPr>
+          <w:rFonts w:ascii="Consolas" w:hAnsi="Consolas" w:cs="Consolas"/>
+          <w:color w:val="000000"/>
+          <w:sz w:val="20"/>
+          <w:szCs w:val="20"/>
+          <w:lang w:val="en-IN"/>
+        </w:rPr>
+        <w:t>;</w:t>
+      </w:r>
+    </w:p>
+    <w:p>
+      <w:pPr>
+        <w:autoSpaceDE w:val="0"/>
+        <w:autoSpaceDN w:val="0"/>
+        <w:adjustRightInd w:val="0"/>
+        <w:spacing w:after="0" w:line="240" w:lineRule="auto"/>
+        <w:rPr>
+          <w:rFonts w:ascii="Consolas" w:hAnsi="Consolas" w:cs="Consolas"/>
+          <w:sz w:val="20"/>
+          <w:szCs w:val="20"/>
+          <w:lang w:val="en-IN"/>
+        </w:rPr>
+      </w:pPr>
+      <w:r>
+        <w:rPr>
+          <w:rFonts w:ascii="Consolas" w:hAnsi="Consolas" w:cs="Consolas"/>
+          <w:color w:val="000000"/>
+          <w:sz w:val="20"/>
+          <w:szCs w:val="20"/>
+          <w:lang w:val="en-IN"/>
+        </w:rPr>
+        <w:tab/>
+        <w:t>}</w:t>
+      </w:r>
+    </w:p>
+    <w:p>
+      <w:pPr>
+        <w:rPr>
+          <w:rFonts w:ascii="Consolas" w:hAnsi="Consolas" w:cs="Consolas"/>
+          <w:color w:val="000000"/>
+          <w:sz w:val="20"/>
+          <w:szCs w:val="20"/>
+          <w:lang w:val="en-IN"/>
+        </w:rPr>
+      </w:pPr>
+      <w:r>
+        <w:rPr>
+          <w:rFonts w:ascii="Consolas" w:hAnsi="Consolas" w:cs="Consolas"/>
+          <w:color w:val="000000"/>
+          <w:sz w:val="20"/>
+          <w:szCs w:val="20"/>
+          <w:lang w:val="en-IN"/>
+        </w:rPr>
+        <w:t>}</w:t>
+      </w:r>
+    </w:p>
+    <w:p>
+      <w:pPr>
+        <w:autoSpaceDE w:val="0"/>
+        <w:autoSpaceDN w:val="0"/>
+        <w:adjustRightInd w:val="0"/>
+        <w:spacing w:after="0" w:line="240" w:lineRule="auto"/>
+        <w:rPr>
+          <w:rFonts w:ascii="Consolas" w:hAnsi="Consolas" w:cs="Consolas"/>
+          <w:sz w:val="20"/>
+          <w:szCs w:val="20"/>
+          <w:lang w:val="en-IN"/>
+        </w:rPr>
+      </w:pPr>
+      <w:r>
+        <w:rPr>
+          <w:rFonts w:ascii="Consolas" w:hAnsi="Consolas" w:cs="Consolas"/>
+          <w:b/>
+          <w:bCs/>
+          <w:color w:val="7F0055"/>
+          <w:sz w:val="20"/>
+          <w:szCs w:val="20"/>
+          <w:lang w:val="en-IN"/>
+        </w:rPr>
+        <w:t>public</w:t>
+      </w:r>
+      <w:r>
+        <w:rPr>
+          <w:rFonts w:ascii="Consolas" w:hAnsi="Consolas" w:cs="Consolas"/>
+          <w:color w:val="000000"/>
+          <w:sz w:val="20"/>
+          <w:szCs w:val="20"/>
+          <w:lang w:val="en-IN"/>
+        </w:rPr>
+        <w:t xml:space="preserve"> </w:t>
+      </w:r>
+      <w:r>
+        <w:rPr>
+          <w:rFonts w:ascii="Consolas" w:hAnsi="Consolas" w:cs="Consolas"/>
+          <w:b/>
+          <w:bCs/>
+          <w:color w:val="7F0055"/>
+          <w:sz w:val="20"/>
+          <w:szCs w:val="20"/>
+          <w:lang w:val="en-IN"/>
+        </w:rPr>
+        <w:t>class</w:t>
+      </w:r>
+      <w:r>
+        <w:rPr>
+          <w:rFonts w:ascii="Consolas" w:hAnsi="Consolas" w:cs="Consolas"/>
+          <w:color w:val="000000"/>
+          <w:sz w:val="20"/>
+          <w:szCs w:val="20"/>
+          <w:lang w:val="en-IN"/>
+        </w:rPr>
+        <w:t xml:space="preserve"> StatePatternDemo {</w:t>
+      </w:r>
+    </w:p>
+    <w:p>
+      <w:pPr>
+        <w:autoSpaceDE w:val="0"/>
+        <w:autoSpaceDN w:val="0"/>
+        <w:adjustRightInd w:val="0"/>
+        <w:spacing w:after="0" w:line="240" w:lineRule="auto"/>
+        <w:rPr>
+          <w:rFonts w:ascii="Consolas" w:hAnsi="Consolas" w:cs="Consolas"/>
+          <w:sz w:val="20"/>
+          <w:szCs w:val="20"/>
+          <w:lang w:val="en-IN"/>
+        </w:rPr>
+      </w:pPr>
+      <w:r>
+        <w:rPr>
+          <w:rFonts w:ascii="Consolas" w:hAnsi="Consolas" w:cs="Consolas"/>
+          <w:color w:val="000000"/>
+          <w:sz w:val="20"/>
+          <w:szCs w:val="20"/>
+          <w:lang w:val="en-IN"/>
+        </w:rPr>
+        <w:tab/>
+      </w:r>
+      <w:r>
+        <w:rPr>
+          <w:rFonts w:ascii="Consolas" w:hAnsi="Consolas" w:cs="Consolas"/>
+          <w:b/>
+          <w:bCs/>
+          <w:color w:val="7F0055"/>
+          <w:sz w:val="20"/>
+          <w:szCs w:val="20"/>
+          <w:lang w:val="en-IN"/>
+        </w:rPr>
+        <w:t>public</w:t>
+      </w:r>
+      <w:r>
+        <w:rPr>
+          <w:rFonts w:ascii="Consolas" w:hAnsi="Consolas" w:cs="Consolas"/>
+          <w:color w:val="000000"/>
+          <w:sz w:val="20"/>
+          <w:szCs w:val="20"/>
+          <w:lang w:val="en-IN"/>
+        </w:rPr>
+        <w:t xml:space="preserve"> </w:t>
+      </w:r>
+      <w:r>
+        <w:rPr>
+          <w:rFonts w:ascii="Consolas" w:hAnsi="Consolas" w:cs="Consolas"/>
+          <w:b/>
+          <w:bCs/>
+          <w:color w:val="7F0055"/>
+          <w:sz w:val="20"/>
+          <w:szCs w:val="20"/>
+          <w:lang w:val="en-IN"/>
+        </w:rPr>
+        <w:t>static</w:t>
+      </w:r>
+      <w:r>
+        <w:rPr>
+          <w:rFonts w:ascii="Consolas" w:hAnsi="Consolas" w:cs="Consolas"/>
+          <w:color w:val="000000"/>
+          <w:sz w:val="20"/>
+          <w:szCs w:val="20"/>
+          <w:lang w:val="en-IN"/>
+        </w:rPr>
+        <w:t xml:space="preserve"> </w:t>
+      </w:r>
+      <w:r>
+        <w:rPr>
+          <w:rFonts w:ascii="Consolas" w:hAnsi="Consolas" w:cs="Consolas"/>
+          <w:b/>
+          <w:bCs/>
+          <w:color w:val="7F0055"/>
+          <w:sz w:val="20"/>
+          <w:szCs w:val="20"/>
+          <w:lang w:val="en-IN"/>
+        </w:rPr>
+        <w:t>void</w:t>
+      </w:r>
+      <w:r>
+        <w:rPr>
+          <w:rFonts w:ascii="Consolas" w:hAnsi="Consolas" w:cs="Consolas"/>
+          <w:color w:val="000000"/>
+          <w:sz w:val="20"/>
+          <w:szCs w:val="20"/>
+          <w:lang w:val="en-IN"/>
+        </w:rPr>
+        <w:t xml:space="preserve"> main(String[] </w:t>
+      </w:r>
+      <w:r>
+        <w:rPr>
+          <w:rFonts w:ascii="Consolas" w:hAnsi="Consolas" w:cs="Consolas"/>
+          <w:color w:val="6A3E3E"/>
+          <w:sz w:val="20"/>
+          <w:szCs w:val="20"/>
+          <w:lang w:val="en-IN"/>
+        </w:rPr>
+        <w:t>args</w:t>
+      </w:r>
+      <w:r>
+        <w:rPr>
+          <w:rFonts w:ascii="Consolas" w:hAnsi="Consolas" w:cs="Consolas"/>
+          <w:color w:val="000000"/>
+          <w:sz w:val="20"/>
+          <w:szCs w:val="20"/>
+          <w:lang w:val="en-IN"/>
+        </w:rPr>
+        <w:t>) {</w:t>
+      </w:r>
+    </w:p>
+    <w:p>
+      <w:pPr>
+        <w:autoSpaceDE w:val="0"/>
+        <w:autoSpaceDN w:val="0"/>
+        <w:adjustRightInd w:val="0"/>
+        <w:spacing w:after="0" w:line="240" w:lineRule="auto"/>
+        <w:rPr>
+          <w:rFonts w:ascii="Consolas" w:hAnsi="Consolas" w:cs="Consolas"/>
+          <w:sz w:val="20"/>
+          <w:szCs w:val="20"/>
+          <w:lang w:val="en-IN"/>
+        </w:rPr>
+      </w:pPr>
+      <w:r>
+        <w:rPr>
+          <w:rFonts w:ascii="Consolas" w:hAnsi="Consolas" w:cs="Consolas"/>
+          <w:color w:val="000000"/>
+          <w:sz w:val="20"/>
+          <w:szCs w:val="20"/>
+          <w:lang w:val="en-IN"/>
+        </w:rPr>
+        <w:tab/>
+      </w:r>
+      <w:r>
+        <w:rPr>
+          <w:rFonts w:ascii="Consolas" w:hAnsi="Consolas" w:cs="Consolas"/>
+          <w:color w:val="000000"/>
+          <w:sz w:val="20"/>
+          <w:szCs w:val="20"/>
+          <w:lang w:val="en-IN"/>
+        </w:rPr>
+        <w:tab/>
+        <w:t xml:space="preserve">Context </w:t>
+      </w:r>
+      <w:r>
+        <w:rPr>
+          <w:rFonts w:ascii="Consolas" w:hAnsi="Consolas" w:cs="Consolas"/>
+          <w:color w:val="6A3E3E"/>
+          <w:sz w:val="20"/>
+          <w:szCs w:val="20"/>
+          <w:lang w:val="en-IN"/>
+        </w:rPr>
+        <w:t>context</w:t>
+      </w:r>
+      <w:r>
+        <w:rPr>
+          <w:rFonts w:ascii="Consolas" w:hAnsi="Consolas" w:cs="Consolas"/>
+          <w:color w:val="000000"/>
+          <w:sz w:val="20"/>
+          <w:szCs w:val="20"/>
+          <w:lang w:val="en-IN"/>
+        </w:rPr>
+        <w:t xml:space="preserve"> = </w:t>
+      </w:r>
+      <w:r>
+        <w:rPr>
+          <w:rFonts w:ascii="Consolas" w:hAnsi="Consolas" w:cs="Consolas"/>
+          <w:b/>
+          <w:bCs/>
+          <w:color w:val="7F0055"/>
+          <w:sz w:val="20"/>
+          <w:szCs w:val="20"/>
+          <w:lang w:val="en-IN"/>
+        </w:rPr>
+        <w:t>new</w:t>
+      </w:r>
+      <w:r>
+        <w:rPr>
+          <w:rFonts w:ascii="Consolas" w:hAnsi="Consolas" w:cs="Consolas"/>
+          <w:color w:val="000000"/>
+          <w:sz w:val="20"/>
+          <w:szCs w:val="20"/>
+          <w:lang w:val="en-IN"/>
+        </w:rPr>
+        <w:t xml:space="preserve"> Context();</w:t>
+      </w:r>
+    </w:p>
+    <w:p>
+      <w:pPr>
+        <w:autoSpaceDE w:val="0"/>
+        <w:autoSpaceDN w:val="0"/>
+        <w:adjustRightInd w:val="0"/>
+        <w:spacing w:after="0" w:line="240" w:lineRule="auto"/>
+        <w:rPr>
+          <w:rFonts w:ascii="Consolas" w:hAnsi="Consolas" w:cs="Consolas"/>
+          <w:sz w:val="20"/>
+          <w:szCs w:val="20"/>
+          <w:lang w:val="en-IN"/>
+        </w:rPr>
+      </w:pPr>
+    </w:p>
+    <w:p>
+      <w:pPr>
+        <w:autoSpaceDE w:val="0"/>
+        <w:autoSpaceDN w:val="0"/>
+        <w:adjustRightInd w:val="0"/>
+        <w:spacing w:after="0" w:line="240" w:lineRule="auto"/>
+        <w:rPr>
+          <w:rFonts w:ascii="Consolas" w:hAnsi="Consolas" w:cs="Consolas"/>
+          <w:sz w:val="20"/>
+          <w:szCs w:val="20"/>
+          <w:lang w:val="en-IN"/>
+        </w:rPr>
+      </w:pPr>
+      <w:r>
+        <w:rPr>
+          <w:rFonts w:ascii="Consolas" w:hAnsi="Consolas" w:cs="Consolas"/>
+          <w:color w:val="000000"/>
+          <w:sz w:val="20"/>
+          <w:szCs w:val="20"/>
+          <w:lang w:val="en-IN"/>
+        </w:rPr>
+        <w:tab/>
+      </w:r>
+      <w:r>
+        <w:rPr>
+          <w:rFonts w:ascii="Consolas" w:hAnsi="Consolas" w:cs="Consolas"/>
+          <w:color w:val="000000"/>
+          <w:sz w:val="20"/>
+          <w:szCs w:val="20"/>
+          <w:lang w:val="en-IN"/>
+        </w:rPr>
+        <w:tab/>
+        <w:t xml:space="preserve">StartState </w:t>
+      </w:r>
+      <w:r>
+        <w:rPr>
+          <w:rFonts w:ascii="Consolas" w:hAnsi="Consolas" w:cs="Consolas"/>
+          <w:color w:val="6A3E3E"/>
+          <w:sz w:val="20"/>
+          <w:szCs w:val="20"/>
+          <w:lang w:val="en-IN"/>
+        </w:rPr>
+        <w:t>startState</w:t>
+      </w:r>
+      <w:r>
+        <w:rPr>
+          <w:rFonts w:ascii="Consolas" w:hAnsi="Consolas" w:cs="Consolas"/>
+          <w:color w:val="000000"/>
+          <w:sz w:val="20"/>
+          <w:szCs w:val="20"/>
+          <w:lang w:val="en-IN"/>
+        </w:rPr>
+        <w:t xml:space="preserve"> = </w:t>
+      </w:r>
+      <w:r>
+        <w:rPr>
+          <w:rFonts w:ascii="Consolas" w:hAnsi="Consolas" w:cs="Consolas"/>
+          <w:b/>
+          <w:bCs/>
+          <w:color w:val="7F0055"/>
+          <w:sz w:val="20"/>
+          <w:szCs w:val="20"/>
+          <w:lang w:val="en-IN"/>
+        </w:rPr>
+        <w:t>new</w:t>
+      </w:r>
+      <w:r>
+        <w:rPr>
+          <w:rFonts w:ascii="Consolas" w:hAnsi="Consolas" w:cs="Consolas"/>
+          <w:color w:val="000000"/>
+          <w:sz w:val="20"/>
+          <w:szCs w:val="20"/>
+          <w:lang w:val="en-IN"/>
+        </w:rPr>
+        <w:t xml:space="preserve"> StartState();</w:t>
+      </w:r>
+    </w:p>
+    <w:p>
+      <w:pPr>
+        <w:autoSpaceDE w:val="0"/>
+        <w:autoSpaceDN w:val="0"/>
+        <w:adjustRightInd w:val="0"/>
+        <w:spacing w:after="0" w:line="240" w:lineRule="auto"/>
+        <w:rPr>
+          <w:rFonts w:ascii="Consolas" w:hAnsi="Consolas" w:cs="Consolas"/>
+          <w:sz w:val="20"/>
+          <w:szCs w:val="20"/>
+          <w:lang w:val="en-IN"/>
+        </w:rPr>
+      </w:pPr>
+      <w:r>
+        <w:rPr>
+          <w:rFonts w:ascii="Consolas" w:hAnsi="Consolas" w:cs="Consolas"/>
+          <w:color w:val="000000"/>
+          <w:sz w:val="20"/>
+          <w:szCs w:val="20"/>
+          <w:lang w:val="en-IN"/>
+        </w:rPr>
+        <w:tab/>
+      </w:r>
+      <w:r>
+        <w:rPr>
+          <w:rFonts w:ascii="Consolas" w:hAnsi="Consolas" w:cs="Consolas"/>
+          <w:color w:val="000000"/>
+          <w:sz w:val="20"/>
+          <w:szCs w:val="20"/>
+          <w:lang w:val="en-IN"/>
+        </w:rPr>
+        <w:tab/>
+      </w:r>
+      <w:r>
+        <w:rPr>
+          <w:rFonts w:ascii="Consolas" w:hAnsi="Consolas" w:cs="Consolas"/>
+          <w:color w:val="6A3E3E"/>
+          <w:sz w:val="20"/>
+          <w:szCs w:val="20"/>
+          <w:lang w:val="en-IN"/>
+        </w:rPr>
+        <w:t>startState</w:t>
+      </w:r>
+      <w:r>
+        <w:rPr>
+          <w:rFonts w:ascii="Consolas" w:hAnsi="Consolas" w:cs="Consolas"/>
+          <w:color w:val="000000"/>
+          <w:sz w:val="20"/>
+          <w:szCs w:val="20"/>
+          <w:lang w:val="en-IN"/>
+        </w:rPr>
+        <w:t>.doAction(</w:t>
+      </w:r>
+      <w:r>
+        <w:rPr>
+          <w:rFonts w:ascii="Consolas" w:hAnsi="Consolas" w:cs="Consolas"/>
+          <w:color w:val="6A3E3E"/>
+          <w:sz w:val="20"/>
+          <w:szCs w:val="20"/>
+          <w:lang w:val="en-IN"/>
+        </w:rPr>
+        <w:t>context</w:t>
+      </w:r>
+      <w:r>
+        <w:rPr>
+          <w:rFonts w:ascii="Consolas" w:hAnsi="Consolas" w:cs="Consolas"/>
+          <w:color w:val="000000"/>
+          <w:sz w:val="20"/>
+          <w:szCs w:val="20"/>
+          <w:lang w:val="en-IN"/>
+        </w:rPr>
+        <w:t>);</w:t>
+      </w:r>
+    </w:p>
+    <w:p>
+      <w:pPr>
+        <w:autoSpaceDE w:val="0"/>
+        <w:autoSpaceDN w:val="0"/>
+        <w:adjustRightInd w:val="0"/>
+        <w:spacing w:after="0" w:line="240" w:lineRule="auto"/>
+        <w:rPr>
+          <w:rFonts w:ascii="Consolas" w:hAnsi="Consolas" w:cs="Consolas"/>
+          <w:sz w:val="20"/>
+          <w:szCs w:val="20"/>
+          <w:lang w:val="en-IN"/>
+        </w:rPr>
+      </w:pPr>
+    </w:p>
+    <w:p>
+      <w:pPr>
+        <w:autoSpaceDE w:val="0"/>
+        <w:autoSpaceDN w:val="0"/>
+        <w:adjustRightInd w:val="0"/>
+        <w:spacing w:after="0" w:line="240" w:lineRule="auto"/>
+        <w:rPr>
+          <w:rFonts w:ascii="Consolas" w:hAnsi="Consolas" w:cs="Consolas"/>
+          <w:sz w:val="20"/>
+          <w:szCs w:val="20"/>
+          <w:lang w:val="en-IN"/>
+        </w:rPr>
+      </w:pPr>
+      <w:r>
+        <w:rPr>
+          <w:rFonts w:ascii="Consolas" w:hAnsi="Consolas" w:cs="Consolas"/>
+          <w:color w:val="000000"/>
+          <w:sz w:val="20"/>
+          <w:szCs w:val="20"/>
+          <w:lang w:val="en-IN"/>
+        </w:rPr>
+        <w:tab/>
+      </w:r>
+      <w:r>
+        <w:rPr>
+          <w:rFonts w:ascii="Consolas" w:hAnsi="Consolas" w:cs="Consolas"/>
+          <w:color w:val="000000"/>
+          <w:sz w:val="20"/>
+          <w:szCs w:val="20"/>
+          <w:lang w:val="en-IN"/>
+        </w:rPr>
+        <w:tab/>
+        <w:t>System.</w:t>
+      </w:r>
+      <w:r>
+        <w:rPr>
+          <w:rFonts w:ascii="Consolas" w:hAnsi="Consolas" w:cs="Consolas"/>
+          <w:b/>
+          <w:bCs/>
+          <w:i/>
+          <w:iCs/>
+          <w:color w:val="0000C0"/>
+          <w:sz w:val="20"/>
+          <w:szCs w:val="20"/>
+          <w:lang w:val="en-IN"/>
+        </w:rPr>
+        <w:t>out</w:t>
+      </w:r>
+      <w:r>
+        <w:rPr>
+          <w:rFonts w:ascii="Consolas" w:hAnsi="Consolas" w:cs="Consolas"/>
+          <w:color w:val="000000"/>
+          <w:sz w:val="20"/>
+          <w:szCs w:val="20"/>
+          <w:lang w:val="en-IN"/>
+        </w:rPr>
+        <w:t>.println(</w:t>
+      </w:r>
+      <w:r>
+        <w:rPr>
+          <w:rFonts w:ascii="Consolas" w:hAnsi="Consolas" w:cs="Consolas"/>
+          <w:color w:val="6A3E3E"/>
+          <w:sz w:val="20"/>
+          <w:szCs w:val="20"/>
+          <w:lang w:val="en-IN"/>
+        </w:rPr>
+        <w:t>context</w:t>
+      </w:r>
+      <w:r>
+        <w:rPr>
+          <w:rFonts w:ascii="Consolas" w:hAnsi="Consolas" w:cs="Consolas"/>
+          <w:color w:val="000000"/>
+          <w:sz w:val="20"/>
+          <w:szCs w:val="20"/>
+          <w:lang w:val="en-IN"/>
+        </w:rPr>
+        <w:t>.getState().toString());</w:t>
+      </w:r>
+    </w:p>
+    <w:p>
+      <w:pPr>
+        <w:autoSpaceDE w:val="0"/>
+        <w:autoSpaceDN w:val="0"/>
+        <w:adjustRightInd w:val="0"/>
+        <w:spacing w:after="0" w:line="240" w:lineRule="auto"/>
+        <w:rPr>
+          <w:rFonts w:ascii="Consolas" w:hAnsi="Consolas" w:cs="Consolas"/>
+          <w:sz w:val="20"/>
+          <w:szCs w:val="20"/>
+          <w:lang w:val="en-IN"/>
+        </w:rPr>
+      </w:pPr>
+    </w:p>
+    <w:p>
+      <w:pPr>
+        <w:autoSpaceDE w:val="0"/>
+        <w:autoSpaceDN w:val="0"/>
+        <w:adjustRightInd w:val="0"/>
+        <w:spacing w:after="0" w:line="240" w:lineRule="auto"/>
+        <w:rPr>
+          <w:rFonts w:ascii="Consolas" w:hAnsi="Consolas" w:cs="Consolas"/>
+          <w:sz w:val="20"/>
+          <w:szCs w:val="20"/>
+          <w:lang w:val="en-IN"/>
+        </w:rPr>
+      </w:pPr>
+      <w:r>
+        <w:rPr>
+          <w:rFonts w:ascii="Consolas" w:hAnsi="Consolas" w:cs="Consolas"/>
+          <w:color w:val="000000"/>
+          <w:sz w:val="20"/>
+          <w:szCs w:val="20"/>
+          <w:lang w:val="en-IN"/>
+        </w:rPr>
+        <w:lastRenderedPageBreak/>
+        <w:tab/>
+      </w:r>
+      <w:r>
+        <w:rPr>
+          <w:rFonts w:ascii="Consolas" w:hAnsi="Consolas" w:cs="Consolas"/>
+          <w:color w:val="000000"/>
+          <w:sz w:val="20"/>
+          <w:szCs w:val="20"/>
+          <w:lang w:val="en-IN"/>
+        </w:rPr>
+        <w:tab/>
+        <w:t xml:space="preserve">StopState </w:t>
+      </w:r>
+      <w:r>
+        <w:rPr>
+          <w:rFonts w:ascii="Consolas" w:hAnsi="Consolas" w:cs="Consolas"/>
+          <w:color w:val="6A3E3E"/>
+          <w:sz w:val="20"/>
+          <w:szCs w:val="20"/>
+          <w:lang w:val="en-IN"/>
+        </w:rPr>
+        <w:t>stopState</w:t>
+      </w:r>
+      <w:r>
+        <w:rPr>
+          <w:rFonts w:ascii="Consolas" w:hAnsi="Consolas" w:cs="Consolas"/>
+          <w:color w:val="000000"/>
+          <w:sz w:val="20"/>
+          <w:szCs w:val="20"/>
+          <w:lang w:val="en-IN"/>
+        </w:rPr>
+        <w:t xml:space="preserve"> = </w:t>
+      </w:r>
+      <w:r>
+        <w:rPr>
+          <w:rFonts w:ascii="Consolas" w:hAnsi="Consolas" w:cs="Consolas"/>
+          <w:b/>
+          <w:bCs/>
+          <w:color w:val="7F0055"/>
+          <w:sz w:val="20"/>
+          <w:szCs w:val="20"/>
+          <w:lang w:val="en-IN"/>
+        </w:rPr>
+        <w:t>new</w:t>
+      </w:r>
+      <w:r>
+        <w:rPr>
+          <w:rFonts w:ascii="Consolas" w:hAnsi="Consolas" w:cs="Consolas"/>
+          <w:color w:val="000000"/>
+          <w:sz w:val="20"/>
+          <w:szCs w:val="20"/>
+          <w:lang w:val="en-IN"/>
+        </w:rPr>
+        <w:t xml:space="preserve"> StopState();</w:t>
+      </w:r>
+    </w:p>
+    <w:p>
+      <w:pPr>
+        <w:autoSpaceDE w:val="0"/>
+        <w:autoSpaceDN w:val="0"/>
+        <w:adjustRightInd w:val="0"/>
+        <w:spacing w:after="0" w:line="240" w:lineRule="auto"/>
+        <w:rPr>
+          <w:rFonts w:ascii="Consolas" w:hAnsi="Consolas" w:cs="Consolas"/>
+          <w:sz w:val="20"/>
+          <w:szCs w:val="20"/>
+          <w:lang w:val="en-IN"/>
+        </w:rPr>
+      </w:pPr>
+      <w:r>
+        <w:rPr>
+          <w:rFonts w:ascii="Consolas" w:hAnsi="Consolas" w:cs="Consolas"/>
+          <w:color w:val="000000"/>
+          <w:sz w:val="20"/>
+          <w:szCs w:val="20"/>
+          <w:lang w:val="en-IN"/>
+        </w:rPr>
+        <w:tab/>
+      </w:r>
+      <w:r>
+        <w:rPr>
+          <w:rFonts w:ascii="Consolas" w:hAnsi="Consolas" w:cs="Consolas"/>
+          <w:color w:val="000000"/>
+          <w:sz w:val="20"/>
+          <w:szCs w:val="20"/>
+          <w:lang w:val="en-IN"/>
+        </w:rPr>
+        <w:tab/>
+      </w:r>
+      <w:r>
+        <w:rPr>
+          <w:rFonts w:ascii="Consolas" w:hAnsi="Consolas" w:cs="Consolas"/>
+          <w:color w:val="6A3E3E"/>
+          <w:sz w:val="20"/>
+          <w:szCs w:val="20"/>
+          <w:lang w:val="en-IN"/>
+        </w:rPr>
+        <w:t>stopState</w:t>
+      </w:r>
+      <w:r>
+        <w:rPr>
+          <w:rFonts w:ascii="Consolas" w:hAnsi="Consolas" w:cs="Consolas"/>
+          <w:color w:val="000000"/>
+          <w:sz w:val="20"/>
+          <w:szCs w:val="20"/>
+          <w:lang w:val="en-IN"/>
+        </w:rPr>
+        <w:t>.doAction(</w:t>
+      </w:r>
+      <w:r>
+        <w:rPr>
+          <w:rFonts w:ascii="Consolas" w:hAnsi="Consolas" w:cs="Consolas"/>
+          <w:color w:val="6A3E3E"/>
+          <w:sz w:val="20"/>
+          <w:szCs w:val="20"/>
+          <w:lang w:val="en-IN"/>
+        </w:rPr>
+        <w:t>context</w:t>
+      </w:r>
+      <w:r>
+        <w:rPr>
+          <w:rFonts w:ascii="Consolas" w:hAnsi="Consolas" w:cs="Consolas"/>
+          <w:color w:val="000000"/>
+          <w:sz w:val="20"/>
+          <w:szCs w:val="20"/>
+          <w:lang w:val="en-IN"/>
+        </w:rPr>
+        <w:t>);</w:t>
+      </w:r>
+    </w:p>
+    <w:p>
+      <w:pPr>
+        <w:autoSpaceDE w:val="0"/>
+        <w:autoSpaceDN w:val="0"/>
+        <w:adjustRightInd w:val="0"/>
+        <w:spacing w:after="0" w:line="240" w:lineRule="auto"/>
+        <w:rPr>
+          <w:rFonts w:ascii="Consolas" w:hAnsi="Consolas" w:cs="Consolas"/>
+          <w:sz w:val="20"/>
+          <w:szCs w:val="20"/>
+          <w:lang w:val="en-IN"/>
+        </w:rPr>
+      </w:pPr>
+    </w:p>
+    <w:p>
+      <w:pPr>
+        <w:autoSpaceDE w:val="0"/>
+        <w:autoSpaceDN w:val="0"/>
+        <w:adjustRightInd w:val="0"/>
+        <w:spacing w:after="0" w:line="240" w:lineRule="auto"/>
+        <w:rPr>
+          <w:rFonts w:ascii="Consolas" w:hAnsi="Consolas" w:cs="Consolas"/>
+          <w:sz w:val="20"/>
+          <w:szCs w:val="20"/>
+          <w:lang w:val="en-IN"/>
+        </w:rPr>
+      </w:pPr>
+      <w:r>
+        <w:rPr>
+          <w:rFonts w:ascii="Consolas" w:hAnsi="Consolas" w:cs="Consolas"/>
+          <w:color w:val="000000"/>
+          <w:sz w:val="20"/>
+          <w:szCs w:val="20"/>
+          <w:lang w:val="en-IN"/>
+        </w:rPr>
+        <w:tab/>
+      </w:r>
+      <w:r>
+        <w:rPr>
+          <w:rFonts w:ascii="Consolas" w:hAnsi="Consolas" w:cs="Consolas"/>
+          <w:color w:val="000000"/>
+          <w:sz w:val="20"/>
+          <w:szCs w:val="20"/>
+          <w:lang w:val="en-IN"/>
+        </w:rPr>
+        <w:tab/>
+        <w:t>System.</w:t>
+      </w:r>
+      <w:r>
+        <w:rPr>
+          <w:rFonts w:ascii="Consolas" w:hAnsi="Consolas" w:cs="Consolas"/>
+          <w:b/>
+          <w:bCs/>
+          <w:i/>
+          <w:iCs/>
+          <w:color w:val="0000C0"/>
+          <w:sz w:val="20"/>
+          <w:szCs w:val="20"/>
+          <w:lang w:val="en-IN"/>
+        </w:rPr>
+        <w:t>out</w:t>
+      </w:r>
+      <w:r>
+        <w:rPr>
+          <w:rFonts w:ascii="Consolas" w:hAnsi="Consolas" w:cs="Consolas"/>
+          <w:color w:val="000000"/>
+          <w:sz w:val="20"/>
+          <w:szCs w:val="20"/>
+          <w:lang w:val="en-IN"/>
+        </w:rPr>
+        <w:t>.println(</w:t>
+      </w:r>
+      <w:r>
+        <w:rPr>
+          <w:rFonts w:ascii="Consolas" w:hAnsi="Consolas" w:cs="Consolas"/>
+          <w:color w:val="6A3E3E"/>
+          <w:sz w:val="20"/>
+          <w:szCs w:val="20"/>
+          <w:lang w:val="en-IN"/>
+        </w:rPr>
+        <w:t>context</w:t>
+      </w:r>
+      <w:r>
+        <w:rPr>
+          <w:rFonts w:ascii="Consolas" w:hAnsi="Consolas" w:cs="Consolas"/>
+          <w:color w:val="000000"/>
+          <w:sz w:val="20"/>
+          <w:szCs w:val="20"/>
+          <w:lang w:val="en-IN"/>
+        </w:rPr>
+        <w:t>.getState().toString());</w:t>
+      </w:r>
+    </w:p>
+    <w:p>
+      <w:pPr>
+        <w:autoSpaceDE w:val="0"/>
+        <w:autoSpaceDN w:val="0"/>
+        <w:adjustRightInd w:val="0"/>
+        <w:spacing w:after="0" w:line="240" w:lineRule="auto"/>
+        <w:rPr>
+          <w:rFonts w:ascii="Consolas" w:hAnsi="Consolas" w:cs="Consolas"/>
+          <w:sz w:val="20"/>
+          <w:szCs w:val="20"/>
+          <w:lang w:val="en-IN"/>
+        </w:rPr>
+      </w:pPr>
+      <w:r>
+        <w:rPr>
+          <w:rFonts w:ascii="Consolas" w:hAnsi="Consolas" w:cs="Consolas"/>
+          <w:color w:val="000000"/>
+          <w:sz w:val="20"/>
+          <w:szCs w:val="20"/>
+          <w:lang w:val="en-IN"/>
+        </w:rPr>
+        <w:tab/>
+        <w:t>}</w:t>
+      </w:r>
+    </w:p>
+    <w:p>
+      <w:pPr>
+        <w:autoSpaceDE w:val="0"/>
+        <w:autoSpaceDN w:val="0"/>
+        <w:adjustRightInd w:val="0"/>
+        <w:spacing w:after="0" w:line="240" w:lineRule="auto"/>
+        <w:rPr>
+          <w:rFonts w:ascii="Consolas" w:hAnsi="Consolas" w:cs="Consolas"/>
+          <w:color w:val="000000"/>
+          <w:sz w:val="20"/>
+          <w:szCs w:val="20"/>
+          <w:lang w:val="en-IN"/>
+        </w:rPr>
+      </w:pPr>
+      <w:r>
+        <w:rPr>
+          <w:rFonts w:ascii="Consolas" w:hAnsi="Consolas" w:cs="Consolas"/>
+          <w:color w:val="000000"/>
+          <w:sz w:val="20"/>
+          <w:szCs w:val="20"/>
+          <w:lang w:val="en-IN"/>
+        </w:rPr>
+        <w:t>}</w:t>
+      </w:r>
+    </w:p>
+    <w:p>
+      <w:pPr>
+        <w:autoSpaceDE w:val="0"/>
+        <w:autoSpaceDN w:val="0"/>
+        <w:adjustRightInd w:val="0"/>
+        <w:spacing w:after="0" w:line="240" w:lineRule="auto"/>
+        <w:rPr>
+          <w:rFonts w:ascii="Consolas" w:hAnsi="Consolas" w:cs="Consolas"/>
+          <w:color w:val="000000"/>
+          <w:sz w:val="20"/>
+          <w:szCs w:val="20"/>
+          <w:lang w:val="en-IN"/>
+        </w:rPr>
+      </w:pPr>
+    </w:p>
+    <w:p>
+      <w:pPr>
+        <w:autoSpaceDE w:val="0"/>
+        <w:autoSpaceDN w:val="0"/>
+        <w:adjustRightInd w:val="0"/>
+        <w:spacing w:after="0" w:line="240" w:lineRule="auto"/>
+        <w:rPr>
+          <w:rFonts w:ascii="Consolas" w:hAnsi="Consolas" w:cs="Consolas"/>
+          <w:sz w:val="20"/>
+          <w:szCs w:val="20"/>
+          <w:lang w:val="en-IN"/>
+        </w:rPr>
+      </w:pPr>
+      <w:bookmarkStart w:id="0" w:name="_GoBack"/>
+      <w:bookmarkEnd w:id="0"/>
     </w:p>
     <w:p/>
     <w:sectPr>

</xml_diff>